<commit_message>
Agrego Procedimientos Tino, Agrego modelo de datos para ayuda, termino AR
</commit_message>
<xml_diff>
--- a/Enunciados/TPO_AlgebraRelacional.docx
+++ b/Enunciados/TPO_AlgebraRelacional.docx
@@ -22,7 +22,7 @@
                 <wp:extent cx="7315200" cy="1215391"/>
                 <wp:effectExtent b="0" l="0" r="0" t="0"/>
                 <wp:wrapNone/>
-                <wp:docPr id="157" name=""/>
+                <wp:docPr id="156" name=""/>
                 <a:graphic>
                   <a:graphicData uri="http://schemas.microsoft.com/office/word/2010/wordprocessingGroup">
                     <wpg:wgp>
@@ -47,7 +47,7 @@
                         </wpg:grpSpPr>
                         <wps:wsp>
                           <wps:cNvSpPr/>
-                          <wps:cNvPr id="5" name="Shape 5"/>
+                          <wps:cNvPr id="4" name="Shape 4"/>
                           <wps:spPr>
                             <a:xfrm>
                               <a:off x="0" y="-1"/>
@@ -79,7 +79,7 @@
                         </wps:wsp>
                         <wps:wsp>
                           <wps:cNvSpPr/>
-                          <wps:cNvPr id="6" name="Shape 6"/>
+                          <wps:cNvPr id="5" name="Shape 5"/>
                           <wps:spPr>
                             <a:xfrm>
                               <a:off x="0" y="-1"/>
@@ -124,7 +124,7 @@
                         </wps:wsp>
                         <wps:wsp>
                           <wps:cNvSpPr/>
-                          <wps:cNvPr id="7" name="Shape 7"/>
+                          <wps:cNvPr id="6" name="Shape 6"/>
                           <wps:spPr>
                             <a:xfrm>
                               <a:off x="0" y="0"/>
@@ -181,7 +181,7 @@
                 <wp:extent cx="7315200" cy="1215391"/>
                 <wp:effectExtent b="0" l="0" r="0" t="0"/>
                 <wp:wrapNone/>
-                <wp:docPr id="157" name="image12.png"/>
+                <wp:docPr id="156" name="image12.png"/>
                 <a:graphic>
                   <a:graphicData uri="http://schemas.openxmlformats.org/drawingml/2006/picture">
                     <pic:pic>
@@ -228,12 +228,12 @@
                 <wp:extent cx="7324725" cy="923925"/>
                 <wp:effectExtent b="0" l="0" r="0" t="0"/>
                 <wp:wrapSquare wrapText="bothSides" distB="0" distT="0" distL="114300" distR="114300"/>
-                <wp:docPr id="158" name=""/>
+                <wp:docPr id="161" name=""/>
                 <a:graphic>
                   <a:graphicData uri="http://schemas.microsoft.com/office/word/2010/wordprocessingShape">
                     <wps:wsp>
                       <wps:cNvSpPr/>
-                      <wps:cNvPr id="8" name="Shape 8"/>
+                      <wps:cNvPr id="11" name="Shape 11"/>
                       <wps:spPr>
                         <a:xfrm>
                           <a:off x="1688400" y="3322800"/>
@@ -294,12 +294,12 @@
                 <wp:extent cx="7324725" cy="923925"/>
                 <wp:effectExtent b="0" l="0" r="0" t="0"/>
                 <wp:wrapSquare wrapText="bothSides" distB="0" distT="0" distL="114300" distR="114300"/>
-                <wp:docPr id="158" name="image13.png"/>
+                <wp:docPr id="161" name="image18.png"/>
                 <a:graphic>
                   <a:graphicData uri="http://schemas.openxmlformats.org/drawingml/2006/picture">
                     <pic:pic>
                       <pic:nvPicPr>
-                        <pic:cNvPr id="0" name="image13.png"/>
+                        <pic:cNvPr id="0" name="image18.png"/>
                         <pic:cNvPicPr preferRelativeResize="0"/>
                       </pic:nvPicPr>
                       <pic:blipFill>
@@ -341,12 +341,12 @@
                 <wp:extent cx="7324725" cy="1019175"/>
                 <wp:effectExtent b="0" l="0" r="0" t="0"/>
                 <wp:wrapSquare wrapText="bothSides" distB="0" distT="0" distL="114300" distR="114300"/>
-                <wp:docPr id="163" name=""/>
+                <wp:docPr id="164" name=""/>
                 <a:graphic>
                   <a:graphicData uri="http://schemas.microsoft.com/office/word/2010/wordprocessingShape">
                     <wps:wsp>
                       <wps:cNvSpPr/>
-                      <wps:cNvPr id="13" name="Shape 13"/>
+                      <wps:cNvPr id="14" name="Shape 14"/>
                       <wps:spPr>
                         <a:xfrm>
                           <a:off x="1688400" y="3275175"/>
@@ -506,12 +506,12 @@
                 <wp:extent cx="7324725" cy="1019175"/>
                 <wp:effectExtent b="0" l="0" r="0" t="0"/>
                 <wp:wrapSquare wrapText="bothSides" distB="0" distT="0" distL="114300" distR="114300"/>
-                <wp:docPr id="163" name="image21.png"/>
+                <wp:docPr id="164" name="image24.png"/>
                 <a:graphic>
                   <a:graphicData uri="http://schemas.openxmlformats.org/drawingml/2006/picture">
                     <pic:pic>
                       <pic:nvPicPr>
-                        <pic:cNvPr id="0" name="image21.png"/>
+                        <pic:cNvPr id="0" name="image24.png"/>
                         <pic:cNvPicPr preferRelativeResize="0"/>
                       </pic:nvPicPr>
                       <pic:blipFill>
@@ -553,12 +553,12 @@
                 <wp:extent cx="7324725" cy="3648075"/>
                 <wp:effectExtent b="0" l="0" r="0" t="0"/>
                 <wp:wrapSquare wrapText="bothSides" distB="0" distT="0" distL="114300" distR="114300"/>
-                <wp:docPr id="161" name=""/>
+                <wp:docPr id="158" name=""/>
                 <a:graphic>
                   <a:graphicData uri="http://schemas.microsoft.com/office/word/2010/wordprocessingShape">
                     <wps:wsp>
                       <wps:cNvSpPr/>
-                      <wps:cNvPr id="11" name="Shape 11"/>
+                      <wps:cNvPr id="8" name="Shape 8"/>
                       <wps:spPr>
                         <a:xfrm>
                           <a:off x="1688400" y="1960725"/>
@@ -652,12 +652,12 @@
                 <wp:extent cx="7324725" cy="3648075"/>
                 <wp:effectExtent b="0" l="0" r="0" t="0"/>
                 <wp:wrapSquare wrapText="bothSides" distB="0" distT="0" distL="114300" distR="114300"/>
-                <wp:docPr id="161" name="image16.png"/>
+                <wp:docPr id="158" name="image15.png"/>
                 <a:graphic>
                   <a:graphicData uri="http://schemas.openxmlformats.org/drawingml/2006/picture">
                     <pic:pic>
                       <pic:nvPicPr>
-                        <pic:cNvPr id="0" name="image16.png"/>
+                        <pic:cNvPr id="0" name="image15.png"/>
                         <pic:cNvPicPr preferRelativeResize="0"/>
                       </pic:nvPicPr>
                       <pic:blipFill>
@@ -734,12 +734,12 @@
                 <wp:extent cx="981075" cy="333375"/>
                 <wp:effectExtent b="0" l="0" r="0" t="0"/>
                 <wp:wrapNone/>
-                <wp:docPr id="162" name=""/>
+                <wp:docPr id="163" name=""/>
                 <a:graphic>
                   <a:graphicData uri="http://schemas.microsoft.com/office/word/2010/wordprocessingShape">
                     <wps:wsp>
                       <wps:cNvSpPr/>
-                      <wps:cNvPr id="12" name="Shape 12"/>
+                      <wps:cNvPr id="13" name="Shape 13"/>
                       <wps:spPr>
                         <a:xfrm>
                           <a:off x="4860225" y="3618075"/>
@@ -808,12 +808,12 @@
                 <wp:extent cx="981075" cy="333375"/>
                 <wp:effectExtent b="0" l="0" r="0" t="0"/>
                 <wp:wrapNone/>
-                <wp:docPr id="162" name="image20.png"/>
+                <wp:docPr id="163" name="image23.png"/>
                 <a:graphic>
                   <a:graphicData uri="http://schemas.openxmlformats.org/drawingml/2006/picture">
                     <pic:pic>
                       <pic:nvPicPr>
-                        <pic:cNvPr id="0" name="image20.png"/>
+                        <pic:cNvPr id="0" name="image23.png"/>
                         <pic:cNvPicPr preferRelativeResize="0"/>
                       </pic:nvPicPr>
                       <pic:blipFill>
@@ -928,12 +928,12 @@
                 <wp:extent cx="981075" cy="333375"/>
                 <wp:effectExtent b="0" l="0" r="0" t="0"/>
                 <wp:wrapNone/>
-                <wp:docPr id="155" name="image10.png"/>
+                <wp:docPr id="155" name="image11.png"/>
                 <a:graphic>
                   <a:graphicData uri="http://schemas.openxmlformats.org/drawingml/2006/picture">
                     <pic:pic>
                       <pic:nvPicPr>
-                        <pic:cNvPr id="0" name="image10.png"/>
+                        <pic:cNvPr id="0" name="image11.png"/>
                         <pic:cNvPicPr preferRelativeResize="0"/>
                       </pic:nvPicPr>
                       <pic:blipFill>
@@ -2864,12 +2864,12 @@
                 <wp:extent cx="981075" cy="333375"/>
                 <wp:effectExtent b="0" l="0" r="0" t="0"/>
                 <wp:wrapNone/>
-                <wp:docPr id="160" name=""/>
+                <wp:docPr id="162" name=""/>
                 <a:graphic>
                   <a:graphicData uri="http://schemas.microsoft.com/office/word/2010/wordprocessingShape">
                     <wps:wsp>
                       <wps:cNvSpPr/>
-                      <wps:cNvPr id="10" name="Shape 10"/>
+                      <wps:cNvPr id="12" name="Shape 12"/>
                       <wps:spPr>
                         <a:xfrm>
                           <a:off x="4860225" y="3618075"/>
@@ -2938,12 +2938,12 @@
                 <wp:extent cx="981075" cy="333375"/>
                 <wp:effectExtent b="0" l="0" r="0" t="0"/>
                 <wp:wrapNone/>
-                <wp:docPr id="160" name="image15.png"/>
+                <wp:docPr id="162" name="image19.png"/>
                 <a:graphic>
                   <a:graphicData uri="http://schemas.openxmlformats.org/drawingml/2006/picture">
                     <pic:pic>
                       <pic:nvPicPr>
-                        <pic:cNvPr id="0" name="image15.png"/>
+                        <pic:cNvPr id="0" name="image19.png"/>
                         <pic:cNvPicPr preferRelativeResize="0"/>
                       </pic:nvPicPr>
                       <pic:blipFill>
@@ -3446,12 +3446,12 @@
                 <wp:extent cx="981075" cy="333375"/>
                 <wp:effectExtent b="0" l="0" r="0" t="0"/>
                 <wp:wrapNone/>
-                <wp:docPr id="159" name=""/>
+                <wp:docPr id="157" name=""/>
                 <a:graphic>
                   <a:graphicData uri="http://schemas.microsoft.com/office/word/2010/wordprocessingShape">
                     <wps:wsp>
                       <wps:cNvSpPr/>
-                      <wps:cNvPr id="9" name="Shape 9"/>
+                      <wps:cNvPr id="7" name="Shape 7"/>
                       <wps:spPr>
                         <a:xfrm>
                           <a:off x="4860225" y="3618075"/>
@@ -3520,12 +3520,12 @@
                 <wp:extent cx="981075" cy="333375"/>
                 <wp:effectExtent b="0" l="0" r="0" t="0"/>
                 <wp:wrapNone/>
-                <wp:docPr id="159" name="image14.png"/>
+                <wp:docPr id="157" name="image13.png"/>
                 <a:graphic>
                   <a:graphicData uri="http://schemas.openxmlformats.org/drawingml/2006/picture">
                     <pic:pic>
                       <pic:nvPicPr>
-                        <pic:cNvPr id="0" name="image14.png"/>
+                        <pic:cNvPr id="0" name="image13.png"/>
                         <pic:cNvPicPr preferRelativeResize="0"/>
                       </pic:nvPicPr>
                       <pic:blipFill>
@@ -4060,12 +4060,12 @@
                 <wp:extent cx="981075" cy="333375"/>
                 <wp:effectExtent b="0" l="0" r="0" t="0"/>
                 <wp:wrapNone/>
-                <wp:docPr id="156" name=""/>
+                <wp:docPr id="160" name=""/>
                 <a:graphic>
                   <a:graphicData uri="http://schemas.microsoft.com/office/word/2010/wordprocessingShape">
                     <wps:wsp>
                       <wps:cNvSpPr/>
-                      <wps:cNvPr id="3" name="Shape 3"/>
+                      <wps:cNvPr id="10" name="Shape 10"/>
                       <wps:spPr>
                         <a:xfrm>
                           <a:off x="4860225" y="3618075"/>
@@ -4134,12 +4134,12 @@
                 <wp:extent cx="981075" cy="333375"/>
                 <wp:effectExtent b="0" l="0" r="0" t="0"/>
                 <wp:wrapNone/>
-                <wp:docPr id="156" name="image11.png"/>
+                <wp:docPr id="160" name="image17.png"/>
                 <a:graphic>
                   <a:graphicData uri="http://schemas.openxmlformats.org/drawingml/2006/picture">
                     <pic:pic>
                       <pic:nvPicPr>
-                        <pic:cNvPr id="0" name="image11.png"/>
+                        <pic:cNvPr id="0" name="image17.png"/>
                         <pic:cNvPicPr preferRelativeResize="0"/>
                       </pic:nvPicPr>
                       <pic:blipFill>
@@ -4190,12 +4190,12 @@
                 <wp:extent cx="981075" cy="333375"/>
                 <wp:effectExtent b="0" l="0" r="0" t="0"/>
                 <wp:wrapNone/>
-                <wp:docPr id="164" name=""/>
+                <wp:docPr id="159" name=""/>
                 <a:graphic>
                   <a:graphicData uri="http://schemas.microsoft.com/office/word/2010/wordprocessingShape">
                     <wps:wsp>
                       <wps:cNvSpPr/>
-                      <wps:cNvPr id="14" name="Shape 14"/>
+                      <wps:cNvPr id="9" name="Shape 9"/>
                       <wps:spPr>
                         <a:xfrm>
                           <a:off x="4860225" y="3618075"/>
@@ -4264,12 +4264,12 @@
                 <wp:extent cx="981075" cy="333375"/>
                 <wp:effectExtent b="0" l="0" r="0" t="0"/>
                 <wp:wrapNone/>
-                <wp:docPr id="164" name="image22.png"/>
+                <wp:docPr id="159" name="image16.png"/>
                 <a:graphic>
                   <a:graphicData uri="http://schemas.openxmlformats.org/drawingml/2006/picture">
                     <pic:pic>
                       <pic:nvPicPr>
-                        <pic:cNvPr id="0" name="image22.png"/>
+                        <pic:cNvPr id="0" name="image16.png"/>
                         <pic:cNvPicPr preferRelativeResize="0"/>
                       </pic:nvPicPr>
                       <pic:blipFill>
@@ -6351,12 +6351,12 @@
           <wp:inline distB="0" distT="0" distL="0" distR="0">
             <wp:extent cx="1371791" cy="409632"/>
             <wp:effectExtent b="0" l="0" r="0" t="0"/>
-            <wp:docPr id="167" name="image2.png"/>
+            <wp:docPr id="168" name="image10.png"/>
             <a:graphic>
               <a:graphicData uri="http://schemas.openxmlformats.org/drawingml/2006/picture">
                 <pic:pic>
                   <pic:nvPicPr>
-                    <pic:cNvPr id="0" name="image2.png"/>
+                    <pic:cNvPr id="0" name="image10.png"/>
                     <pic:cNvPicPr preferRelativeResize="0"/>
                   </pic:nvPicPr>
                   <pic:blipFill>
@@ -6606,12 +6606,12 @@
           <wp:inline distB="0" distT="0" distL="0" distR="0">
             <wp:extent cx="1371791" cy="371527"/>
             <wp:effectExtent b="0" l="0" r="0" t="0"/>
-            <wp:docPr id="170" name="image5.png"/>
+            <wp:docPr id="171" name="image4.png"/>
             <a:graphic>
               <a:graphicData uri="http://schemas.openxmlformats.org/drawingml/2006/picture">
                 <pic:pic>
                   <pic:nvPicPr>
-                    <pic:cNvPr id="0" name="image5.png"/>
+                    <pic:cNvPr id="0" name="image4.png"/>
                     <pic:cNvPicPr preferRelativeResize="0"/>
                   </pic:nvPicPr>
                   <pic:blipFill>
@@ -6697,14 +6697,31 @@
     <w:p>
       <w:pPr>
         <w:spacing w:after="0" w:line="480" w:lineRule="auto"/>
-        <w:ind w:left="357" w:firstLine="0"/>
+        <w:rPr>
+          <w:rFonts w:ascii="Verdana" w:cs="Verdana" w:eastAsia="Verdana" w:hAnsi="Verdana"/>
+          <w:sz w:val="20"/>
+          <w:szCs w:val="20"/>
+        </w:rPr>
+      </w:pPr>
+      <w:r>
         <w:rPr>
           <w:rFonts w:ascii="Verdana" w:cs="Verdana" w:eastAsia="Verdana" w:hAnsi="Verdana"/>
           <w:b w:val="1"/>
           <w:sz w:val="20"/>
           <w:szCs w:val="20"/>
-        </w:rPr>
-      </w:pPr>
+          <w:rtl w:val="0"/>
+        </w:rPr>
+        <w:t xml:space="preserve">EXTENDER </w:t>
+      </w:r>
+      <w:r>
+        <w:rPr>
+          <w:rFonts w:ascii="Verdana" w:cs="Verdana" w:eastAsia="Verdana" w:hAnsi="Verdana"/>
+          <w:sz w:val="20"/>
+          <w:szCs w:val="20"/>
+          <w:rtl w:val="0"/>
+        </w:rPr>
+        <w:t xml:space="preserve">((((((Autores </w:t>
+      </w:r>
       <w:r>
         <w:rPr>
           <w:rFonts w:ascii="Verdana" w:cs="Verdana" w:eastAsia="Verdana" w:hAnsi="Verdana"/>
@@ -6713,7 +6730,92 @@
           <w:szCs w:val="20"/>
           <w:rtl w:val="0"/>
         </w:rPr>
-        <w:t xml:space="preserve">PREGUNTAR SI ES POR LIBRO O ES EN GENERAL LOS LIBROS ESPAÑOLES</w:t>
+        <w:t xml:space="preserve">RESTRICCION </w:t>
+      </w:r>
+      <w:r>
+        <w:rPr>
+          <w:rFonts w:ascii="Verdana" w:cs="Verdana" w:eastAsia="Verdana" w:hAnsi="Verdana"/>
+          <w:sz w:val="20"/>
+          <w:szCs w:val="20"/>
+          <w:rtl w:val="0"/>
+        </w:rPr>
+        <w:t xml:space="preserve">Pais = España) </w:t>
+      </w:r>
+      <w:r>
+        <w:rPr>
+          <w:rFonts w:ascii="Verdana" w:cs="Verdana" w:eastAsia="Verdana" w:hAnsi="Verdana"/>
+          <w:b w:val="1"/>
+          <w:sz w:val="20"/>
+          <w:szCs w:val="20"/>
+          <w:rtl w:val="0"/>
+        </w:rPr>
+        <w:t xml:space="preserve">RENOMBRAR </w:t>
+      </w:r>
+      <w:r>
+        <w:rPr>
+          <w:rFonts w:ascii="Verdana" w:cs="Verdana" w:eastAsia="Verdana" w:hAnsi="Verdana"/>
+          <w:sz w:val="20"/>
+          <w:szCs w:val="20"/>
+          <w:rtl w:val="0"/>
+        </w:rPr>
+        <w:t xml:space="preserve">CodAut como Codigo) {Codigo}) </w:t>
+      </w:r>
+      <w:r>
+        <w:rPr>
+          <w:rFonts w:ascii="Verdana" w:cs="Verdana" w:eastAsia="Verdana" w:hAnsi="Verdana"/>
+          <w:b w:val="1"/>
+          <w:sz w:val="20"/>
+          <w:szCs w:val="20"/>
+          <w:rtl w:val="0"/>
+        </w:rPr>
+        <w:t xml:space="preserve">REUNION </w:t>
+      </w:r>
+      <w:r>
+        <w:rPr>
+          <w:rFonts w:ascii="Verdana" w:cs="Verdana" w:eastAsia="Verdana" w:hAnsi="Verdana"/>
+          <w:sz w:val="20"/>
+          <w:szCs w:val="20"/>
+          <w:rtl w:val="0"/>
+        </w:rPr>
+        <w:t xml:space="preserve">AutorLibro) </w:t>
+      </w:r>
+      <w:r>
+        <w:rPr>
+          <w:rFonts w:ascii="Verdana" w:cs="Verdana" w:eastAsia="Verdana" w:hAnsi="Verdana"/>
+          <w:b w:val="1"/>
+          <w:sz w:val="20"/>
+          <w:szCs w:val="20"/>
+          <w:rtl w:val="0"/>
+        </w:rPr>
+        <w:t xml:space="preserve">REUNION </w:t>
+      </w:r>
+      <w:r>
+        <w:rPr>
+          <w:rFonts w:ascii="Verdana" w:cs="Verdana" w:eastAsia="Verdana" w:hAnsi="Verdana"/>
+          <w:sz w:val="20"/>
+          <w:szCs w:val="20"/>
+          <w:rtl w:val="0"/>
+        </w:rPr>
+        <w:t xml:space="preserve">Prestamos) </w:t>
+      </w:r>
+      <w:r>
+        <w:rPr>
+          <w:rFonts w:ascii="Verdana" w:cs="Verdana" w:eastAsia="Verdana" w:hAnsi="Verdana"/>
+          <w:b w:val="1"/>
+          <w:sz w:val="20"/>
+          <w:szCs w:val="20"/>
+          <w:rtl w:val="0"/>
+        </w:rPr>
+        <w:t xml:space="preserve">SUMARIZAR </w:t>
+      </w:r>
+      <w:r>
+        <w:rPr>
+          <w:rFonts w:ascii="Verdana" w:cs="Verdana" w:eastAsia="Verdana" w:hAnsi="Verdana"/>
+          <w:sz w:val="20"/>
+          <w:szCs w:val="20"/>
+          <w:rtl w:val="0"/>
+        </w:rPr>
+        <w:t xml:space="preserve">por {ISBN} AGREGAR COUNT(ISBN) como CantPrestamos) AGREGAR SUM(CantPrestamos) como CantidadPrestamos</w:t>
       </w:r>
     </w:p>
     <w:p>
@@ -6728,116 +6830,11 @@
       <w:r>
         <w:rPr>
           <w:rFonts w:ascii="Verdana" w:cs="Verdana" w:eastAsia="Verdana" w:hAnsi="Verdana"/>
-          <w:b w:val="1"/>
-          <w:sz w:val="20"/>
-          <w:szCs w:val="20"/>
-          <w:rtl w:val="0"/>
-        </w:rPr>
-        <w:t xml:space="preserve">EXTENDER </w:t>
-      </w:r>
-      <w:r>
-        <w:rPr>
-          <w:rFonts w:ascii="Verdana" w:cs="Verdana" w:eastAsia="Verdana" w:hAnsi="Verdana"/>
-          <w:sz w:val="20"/>
-          <w:szCs w:val="20"/>
-          <w:rtl w:val="0"/>
-        </w:rPr>
-        <w:t xml:space="preserve">((((((Autores </w:t>
-      </w:r>
-      <w:r>
-        <w:rPr>
-          <w:rFonts w:ascii="Verdana" w:cs="Verdana" w:eastAsia="Verdana" w:hAnsi="Verdana"/>
-          <w:b w:val="1"/>
-          <w:sz w:val="20"/>
-          <w:szCs w:val="20"/>
-          <w:rtl w:val="0"/>
-        </w:rPr>
-        <w:t xml:space="preserve">RESTRICCION </w:t>
-      </w:r>
-      <w:r>
-        <w:rPr>
-          <w:rFonts w:ascii="Verdana" w:cs="Verdana" w:eastAsia="Verdana" w:hAnsi="Verdana"/>
-          <w:sz w:val="20"/>
-          <w:szCs w:val="20"/>
-          <w:rtl w:val="0"/>
-        </w:rPr>
-        <w:t xml:space="preserve">Pais = España) </w:t>
-      </w:r>
-      <w:r>
-        <w:rPr>
-          <w:rFonts w:ascii="Verdana" w:cs="Verdana" w:eastAsia="Verdana" w:hAnsi="Verdana"/>
-          <w:b w:val="1"/>
-          <w:sz w:val="20"/>
-          <w:szCs w:val="20"/>
-          <w:rtl w:val="0"/>
-        </w:rPr>
-        <w:t xml:space="preserve">RENOMBRAR </w:t>
-      </w:r>
-      <w:r>
-        <w:rPr>
-          <w:rFonts w:ascii="Verdana" w:cs="Verdana" w:eastAsia="Verdana" w:hAnsi="Verdana"/>
-          <w:sz w:val="20"/>
-          <w:szCs w:val="20"/>
-          <w:rtl w:val="0"/>
-        </w:rPr>
-        <w:t xml:space="preserve">CodAut como Codigo) {Codigo}) </w:t>
-      </w:r>
-      <w:r>
-        <w:rPr>
-          <w:rFonts w:ascii="Verdana" w:cs="Verdana" w:eastAsia="Verdana" w:hAnsi="Verdana"/>
-          <w:b w:val="1"/>
-          <w:sz w:val="20"/>
-          <w:szCs w:val="20"/>
-          <w:rtl w:val="0"/>
-        </w:rPr>
-        <w:t xml:space="preserve">REUNION </w:t>
-      </w:r>
-      <w:r>
-        <w:rPr>
-          <w:rFonts w:ascii="Verdana" w:cs="Verdana" w:eastAsia="Verdana" w:hAnsi="Verdana"/>
-          <w:sz w:val="20"/>
-          <w:szCs w:val="20"/>
-          <w:rtl w:val="0"/>
-        </w:rPr>
-        <w:t xml:space="preserve">AutorLibro) </w:t>
-      </w:r>
-      <w:r>
-        <w:rPr>
-          <w:rFonts w:ascii="Verdana" w:cs="Verdana" w:eastAsia="Verdana" w:hAnsi="Verdana"/>
-          <w:b w:val="1"/>
-          <w:sz w:val="20"/>
-          <w:szCs w:val="20"/>
-          <w:rtl w:val="0"/>
-        </w:rPr>
-        <w:t xml:space="preserve">REUNION </w:t>
-      </w:r>
-      <w:r>
-        <w:rPr>
-          <w:rFonts w:ascii="Verdana" w:cs="Verdana" w:eastAsia="Verdana" w:hAnsi="Verdana"/>
-          <w:sz w:val="20"/>
-          <w:szCs w:val="20"/>
-          <w:rtl w:val="0"/>
-        </w:rPr>
-        <w:t xml:space="preserve">Prestamos) </w:t>
-      </w:r>
-      <w:r>
-        <w:rPr>
-          <w:rFonts w:ascii="Verdana" w:cs="Verdana" w:eastAsia="Verdana" w:hAnsi="Verdana"/>
-          <w:b w:val="1"/>
-          <w:sz w:val="20"/>
-          <w:szCs w:val="20"/>
-          <w:rtl w:val="0"/>
-        </w:rPr>
-        <w:t xml:space="preserve">SUMARIZAR </w:t>
-      </w:r>
-      <w:r>
-        <w:rPr>
-          <w:rFonts w:ascii="Verdana" w:cs="Verdana" w:eastAsia="Verdana" w:hAnsi="Verdana"/>
-          <w:sz w:val="20"/>
-          <w:szCs w:val="20"/>
-          <w:rtl w:val="0"/>
-        </w:rPr>
-        <w:t xml:space="preserve">por {ISBN} AGREGAR COUNT(ISBN) como CantPrestamos) AGREGAR SUM(CantPrestamos) como CantidadPrestamos</w:t>
+          <w:sz w:val="20"/>
+          <w:szCs w:val="20"/>
+          <w:rtl w:val="0"/>
+        </w:rPr>
+        <w:t xml:space="preserve">Orden de ejecución: RESTRICCION – RENOMBRAR – PROYECCION – REUNION – SUMARIZAR – EXTENDER</w:t>
       </w:r>
     </w:p>
     <w:p>
@@ -6856,7 +6853,7 @@
           <w:szCs w:val="20"/>
           <w:rtl w:val="0"/>
         </w:rPr>
-        <w:t xml:space="preserve">Orden de ejecución: RESTRICCION – RENOMBRAR – PROYECCION – REUNION – SUMARIZAR – EXTENDER</w:t>
+        <w:t xml:space="preserve">Resultado: </w:t>
       </w:r>
     </w:p>
     <w:p>
@@ -6873,36 +6870,17 @@
           <w:rFonts w:ascii="Verdana" w:cs="Verdana" w:eastAsia="Verdana" w:hAnsi="Verdana"/>
           <w:sz w:val="20"/>
           <w:szCs w:val="20"/>
-          <w:rtl w:val="0"/>
-        </w:rPr>
-        <w:t xml:space="preserve">Resultado: </w:t>
-      </w:r>
-    </w:p>
-    <w:p>
-      <w:pPr>
-        <w:spacing w:after="0" w:line="480" w:lineRule="auto"/>
-        <w:rPr>
-          <w:rFonts w:ascii="Verdana" w:cs="Verdana" w:eastAsia="Verdana" w:hAnsi="Verdana"/>
-          <w:sz w:val="20"/>
-          <w:szCs w:val="20"/>
-        </w:rPr>
-      </w:pPr>
-      <w:r>
-        <w:rPr>
-          <w:rFonts w:ascii="Verdana" w:cs="Verdana" w:eastAsia="Verdana" w:hAnsi="Verdana"/>
-          <w:sz w:val="20"/>
-          <w:szCs w:val="20"/>
         </w:rPr>
         <w:drawing>
           <wp:inline distB="0" distT="0" distL="0" distR="0">
             <wp:extent cx="1343212" cy="390580"/>
             <wp:effectExtent b="0" l="0" r="0" t="0"/>
-            <wp:docPr id="169" name="image6.png"/>
+            <wp:docPr id="170" name="image7.png"/>
             <a:graphic>
               <a:graphicData uri="http://schemas.openxmlformats.org/drawingml/2006/picture">
                 <pic:pic>
                   <pic:nvPicPr>
-                    <pic:cNvPr id="0" name="image6.png"/>
+                    <pic:cNvPr id="0" name="image7.png"/>
                     <pic:cNvPicPr preferRelativeResize="0"/>
                   </pic:nvPicPr>
                   <pic:blipFill>
@@ -7165,7 +7143,7 @@
           <wp:inline distB="0" distT="0" distL="0" distR="0">
             <wp:extent cx="1352739" cy="600159"/>
             <wp:effectExtent b="0" l="0" r="0" t="0"/>
-            <wp:docPr descr="Imagen que contiene Interfaz de usuario gráfica&#10;&#10;Descripción generada automáticamente" id="172" name="image8.png"/>
+            <wp:docPr descr="Imagen que contiene Interfaz de usuario gráfica&#10;&#10;Descripción generada automáticamente" id="173" name="image8.png"/>
             <a:graphic>
               <a:graphicData uri="http://schemas.openxmlformats.org/drawingml/2006/picture">
                 <pic:pic>
@@ -7424,12 +7402,12 @@
           <wp:inline distB="0" distT="0" distL="0" distR="0">
             <wp:extent cx="2886478" cy="390580"/>
             <wp:effectExtent b="0" l="0" r="0" t="0"/>
-            <wp:docPr id="171" name="image1.png"/>
+            <wp:docPr id="172" name="image9.png"/>
             <a:graphic>
               <a:graphicData uri="http://schemas.openxmlformats.org/drawingml/2006/picture">
                 <pic:pic>
                   <pic:nvPicPr>
-                    <pic:cNvPr id="0" name="image1.png"/>
+                    <pic:cNvPr id="0" name="image9.png"/>
                     <pic:cNvPicPr preferRelativeResize="0"/>
                   </pic:nvPicPr>
                   <pic:blipFill>
@@ -7706,6 +7684,7 @@
         <w:jc w:val="left"/>
         <w:rPr>
           <w:rFonts w:ascii="Verdana" w:cs="Verdana" w:eastAsia="Verdana" w:hAnsi="Verdana"/>
+          <w:b w:val="1"/>
           <w:sz w:val="20"/>
           <w:szCs w:val="20"/>
         </w:rPr>
@@ -7720,12 +7699,12 @@
           <wp:inline distB="114300" distT="114300" distL="114300" distR="114300">
             <wp:extent cx="2085975" cy="561975"/>
             <wp:effectExtent b="0" l="0" r="0" t="0"/>
-            <wp:docPr id="176" name="image19.png"/>
+            <wp:docPr id="177" name="image21.png"/>
             <a:graphic>
               <a:graphicData uri="http://schemas.openxmlformats.org/drawingml/2006/picture">
                 <pic:pic>
                   <pic:nvPicPr>
-                    <pic:cNvPr id="0" name="image19.png"/>
+                    <pic:cNvPr id="0" name="image21.png"/>
                     <pic:cNvPicPr preferRelativeResize="0"/>
                   </pic:nvPicPr>
                   <pic:blipFill>
@@ -7761,6 +7740,59 @@
         <w:keepLines w:val="0"/>
         <w:pageBreakBefore w:val="0"/>
         <w:widowControl w:val="1"/>
+        <w:numPr>
+          <w:ilvl w:val="0"/>
+          <w:numId w:val="1"/>
+        </w:numPr>
+        <w:pBdr>
+          <w:top w:space="0" w:sz="0" w:val="nil"/>
+          <w:left w:space="0" w:sz="0" w:val="nil"/>
+          <w:bottom w:space="0" w:sz="0" w:val="nil"/>
+          <w:right w:space="0" w:sz="0" w:val="nil"/>
+          <w:between w:space="0" w:sz="0" w:val="nil"/>
+        </w:pBdr>
+        <w:shd w:fill="auto" w:val="clear"/>
+        <w:spacing w:after="0" w:before="0" w:line="480" w:lineRule="auto"/>
+        <w:ind w:left="714" w:right="0" w:hanging="357"/>
+        <w:jc w:val="left"/>
+        <w:rPr>
+          <w:rFonts w:ascii="Verdana" w:cs="Verdana" w:eastAsia="Verdana" w:hAnsi="Verdana"/>
+          <w:b w:val="0"/>
+          <w:i w:val="0"/>
+          <w:smallCaps w:val="0"/>
+          <w:strike w:val="0"/>
+          <w:color w:val="000000"/>
+          <w:sz w:val="20"/>
+          <w:szCs w:val="20"/>
+          <w:u w:val="none"/>
+          <w:shd w:fill="auto" w:val="clear"/>
+          <w:vertAlign w:val="baseline"/>
+        </w:rPr>
+      </w:pPr>
+      <w:r>
+        <w:rPr>
+          <w:rFonts w:ascii="Verdana" w:cs="Verdana" w:eastAsia="Verdana" w:hAnsi="Verdana"/>
+          <w:b w:val="0"/>
+          <w:i w:val="0"/>
+          <w:smallCaps w:val="0"/>
+          <w:strike w:val="0"/>
+          <w:color w:val="000000"/>
+          <w:sz w:val="20"/>
+          <w:szCs w:val="20"/>
+          <w:u w:val="none"/>
+          <w:shd w:fill="auto" w:val="clear"/>
+          <w:vertAlign w:val="baseline"/>
+          <w:rtl w:val="0"/>
+        </w:rPr>
+        <w:t xml:space="preserve">¿Cuál es el libro menos prestado? </w:t>
+      </w:r>
+    </w:p>
+    <w:p>
+      <w:pPr>
+        <w:keepNext w:val="0"/>
+        <w:keepLines w:val="0"/>
+        <w:pageBreakBefore w:val="0"/>
+        <w:widowControl w:val="1"/>
         <w:pBdr>
           <w:top w:space="0" w:sz="0" w:val="nil"/>
           <w:left w:space="0" w:sz="0" w:val="nil"/>
@@ -7782,12 +7814,175 @@
       <w:r>
         <w:rPr>
           <w:rFonts w:ascii="Verdana" w:cs="Verdana" w:eastAsia="Verdana" w:hAnsi="Verdana"/>
+          <w:sz w:val="20"/>
+          <w:szCs w:val="20"/>
+          <w:rtl w:val="0"/>
+        </w:rPr>
+        <w:t xml:space="preserve">(</w:t>
+      </w:r>
+      <w:r>
+        <w:rPr>
+          <w:rFonts w:ascii="Verdana" w:cs="Verdana" w:eastAsia="Verdana" w:hAnsi="Verdana"/>
           <w:b w:val="1"/>
           <w:sz w:val="20"/>
           <w:szCs w:val="20"/>
           <w:rtl w:val="0"/>
         </w:rPr>
-        <w:t xml:space="preserve">PREGUNTAR SI ASI ESTA BIEN O HAY QUE SUMARIZAR, PORQUE SE PUEDEN REPETIR</w:t>
+        <w:t xml:space="preserve">EXTENDER </w:t>
+      </w:r>
+      <w:r>
+        <w:rPr>
+          <w:rFonts w:ascii="Verdana" w:cs="Verdana" w:eastAsia="Verdana" w:hAnsi="Verdana"/>
+          <w:sz w:val="20"/>
+          <w:szCs w:val="20"/>
+          <w:rtl w:val="0"/>
+        </w:rPr>
+        <w:t xml:space="preserve">(</w:t>
+      </w:r>
+      <w:r>
+        <w:rPr>
+          <w:rFonts w:ascii="Verdana" w:cs="Verdana" w:eastAsia="Verdana" w:hAnsi="Verdana"/>
+          <w:b w:val="1"/>
+          <w:sz w:val="20"/>
+          <w:szCs w:val="20"/>
+          <w:rtl w:val="0"/>
+        </w:rPr>
+        <w:t xml:space="preserve">SUMARIZAR </w:t>
+      </w:r>
+      <w:r>
+        <w:rPr>
+          <w:rFonts w:ascii="Verdana" w:cs="Verdana" w:eastAsia="Verdana" w:hAnsi="Verdana"/>
+          <w:sz w:val="20"/>
+          <w:szCs w:val="20"/>
+          <w:rtl w:val="0"/>
+        </w:rPr>
+        <w:t xml:space="preserve">Prestamos POR {ISBN} AGREGAR COUNT(ISBN) como CantPrestamos) AGREGAR MIN(CantPrestamos)) </w:t>
+      </w:r>
+      <w:r>
+        <w:rPr>
+          <w:rFonts w:ascii="Verdana" w:cs="Verdana" w:eastAsia="Verdana" w:hAnsi="Verdana"/>
+          <w:b w:val="1"/>
+          <w:sz w:val="20"/>
+          <w:szCs w:val="20"/>
+          <w:rtl w:val="0"/>
+        </w:rPr>
+        <w:t xml:space="preserve">REUNION (SUMARIZAR </w:t>
+      </w:r>
+      <w:r>
+        <w:rPr>
+          <w:rFonts w:ascii="Verdana" w:cs="Verdana" w:eastAsia="Verdana" w:hAnsi="Verdana"/>
+          <w:sz w:val="20"/>
+          <w:szCs w:val="20"/>
+          <w:rtl w:val="0"/>
+        </w:rPr>
+        <w:t xml:space="preserve">Prestamos POR {ISBN} AGREGAR COUNT(ISBN) como CantPrestamos)</w:t>
+      </w:r>
+      <w:r>
+        <w:rPr>
+          <w:rtl w:val="0"/>
+        </w:rPr>
+      </w:r>
+    </w:p>
+    <w:p>
+      <w:pPr>
+        <w:keepNext w:val="0"/>
+        <w:keepLines w:val="0"/>
+        <w:pageBreakBefore w:val="0"/>
+        <w:widowControl w:val="1"/>
+        <w:pBdr>
+          <w:top w:space="0" w:sz="0" w:val="nil"/>
+          <w:left w:space="0" w:sz="0" w:val="nil"/>
+          <w:bottom w:space="0" w:sz="0" w:val="nil"/>
+          <w:right w:space="0" w:sz="0" w:val="nil"/>
+          <w:between w:space="0" w:sz="0" w:val="nil"/>
+        </w:pBdr>
+        <w:shd w:fill="auto" w:val="clear"/>
+        <w:spacing w:after="0" w:before="0" w:line="480" w:lineRule="auto"/>
+        <w:ind w:right="0"/>
+        <w:jc w:val="left"/>
+        <w:rPr>
+          <w:rFonts w:ascii="Verdana" w:cs="Verdana" w:eastAsia="Verdana" w:hAnsi="Verdana"/>
+          <w:sz w:val="20"/>
+          <w:szCs w:val="20"/>
+        </w:rPr>
+      </w:pPr>
+      <w:r>
+        <w:rPr>
+          <w:rFonts w:ascii="Verdana" w:cs="Verdana" w:eastAsia="Verdana" w:hAnsi="Verdana"/>
+          <w:sz w:val="20"/>
+          <w:szCs w:val="20"/>
+          <w:rtl w:val="0"/>
+        </w:rPr>
+        <w:t xml:space="preserve">Orden de ejecucion: SUMARIZAR - EXTENDER - SUMARIZAR - REUNION </w:t>
+      </w:r>
+    </w:p>
+    <w:p>
+      <w:pPr>
+        <w:keepNext w:val="0"/>
+        <w:keepLines w:val="0"/>
+        <w:pageBreakBefore w:val="0"/>
+        <w:widowControl w:val="1"/>
+        <w:pBdr>
+          <w:top w:space="0" w:sz="0" w:val="nil"/>
+          <w:left w:space="0" w:sz="0" w:val="nil"/>
+          <w:bottom w:space="0" w:sz="0" w:val="nil"/>
+          <w:right w:space="0" w:sz="0" w:val="nil"/>
+          <w:between w:space="0" w:sz="0" w:val="nil"/>
+        </w:pBdr>
+        <w:shd w:fill="auto" w:val="clear"/>
+        <w:spacing w:after="0" w:before="0" w:line="480" w:lineRule="auto"/>
+        <w:ind w:right="0"/>
+        <w:jc w:val="left"/>
+        <w:rPr>
+          <w:rFonts w:ascii="Verdana" w:cs="Verdana" w:eastAsia="Verdana" w:hAnsi="Verdana"/>
+          <w:b w:val="1"/>
+          <w:sz w:val="20"/>
+          <w:szCs w:val="20"/>
+        </w:rPr>
+      </w:pPr>
+      <w:r>
+        <w:rPr>
+          <w:rFonts w:ascii="Verdana" w:cs="Verdana" w:eastAsia="Verdana" w:hAnsi="Verdana"/>
+          <w:sz w:val="20"/>
+          <w:szCs w:val="20"/>
+        </w:rPr>
+        <w:drawing>
+          <wp:inline distB="114300" distT="114300" distL="114300" distR="114300">
+            <wp:extent cx="2571750" cy="561975"/>
+            <wp:effectExtent b="0" l="0" r="0" t="0"/>
+            <wp:docPr id="167" name="image5.png"/>
+            <a:graphic>
+              <a:graphicData uri="http://schemas.openxmlformats.org/drawingml/2006/picture">
+                <pic:pic>
+                  <pic:nvPicPr>
+                    <pic:cNvPr id="0" name="image5.png"/>
+                    <pic:cNvPicPr preferRelativeResize="0"/>
+                  </pic:nvPicPr>
+                  <pic:blipFill>
+                    <a:blip r:embed="rId24"/>
+                    <a:srcRect b="0" l="0" r="0" t="0"/>
+                    <a:stretch>
+                      <a:fillRect/>
+                    </a:stretch>
+                  </pic:blipFill>
+                  <pic:spPr>
+                    <a:xfrm>
+                      <a:off x="0" y="0"/>
+                      <a:ext cx="2571750" cy="561975"/>
+                    </a:xfrm>
+                    <a:prstGeom prst="rect"/>
+                    <a:ln/>
+                  </pic:spPr>
+                </pic:pic>
+              </a:graphicData>
+            </a:graphic>
+          </wp:inline>
+        </w:drawing>
+      </w:r>
+      <w:r>
+        <w:rPr>
+          <w:rtl w:val="0"/>
+        </w:rPr>
       </w:r>
     </w:p>
     <w:p>
@@ -7840,7 +8035,7 @@
           <w:vertAlign w:val="baseline"/>
           <w:rtl w:val="0"/>
         </w:rPr>
-        <w:t xml:space="preserve">¿Cuál es el libro menos prestado? </w:t>
+        <w:t xml:space="preserve">Determine cuantos préstamos posee cada autor durante el año 2014.</w:t>
       </w:r>
     </w:p>
     <w:p>
@@ -7862,19 +8057,37 @@
         <w:jc w:val="left"/>
         <w:rPr>
           <w:rFonts w:ascii="Verdana" w:cs="Verdana" w:eastAsia="Verdana" w:hAnsi="Verdana"/>
+          <w:sz w:val="20"/>
+          <w:szCs w:val="20"/>
+        </w:rPr>
+      </w:pPr>
+      <w:r>
+        <w:rPr>
+          <w:rFonts w:ascii="Verdana" w:cs="Verdana" w:eastAsia="Verdana" w:hAnsi="Verdana"/>
+          <w:sz w:val="20"/>
+          <w:szCs w:val="20"/>
+          <w:rtl w:val="0"/>
+        </w:rPr>
+        <w:t xml:space="preserve">(</w:t>
+      </w:r>
+      <w:r>
+        <w:rPr>
+          <w:rFonts w:ascii="Verdana" w:cs="Verdana" w:eastAsia="Verdana" w:hAnsi="Verdana"/>
           <w:b w:val="1"/>
           <w:sz w:val="20"/>
           <w:szCs w:val="20"/>
-        </w:rPr>
-      </w:pPr>
-      <w:r>
-        <w:rPr>
-          <w:rFonts w:ascii="Verdana" w:cs="Verdana" w:eastAsia="Verdana" w:hAnsi="Verdana"/>
-          <w:sz w:val="20"/>
-          <w:szCs w:val="20"/>
-          <w:rtl w:val="0"/>
-        </w:rPr>
-        <w:t xml:space="preserve">(</w:t>
+          <w:rtl w:val="0"/>
+        </w:rPr>
+        <w:t xml:space="preserve">SUMARIZAR </w:t>
+      </w:r>
+      <w:r>
+        <w:rPr>
+          <w:rFonts w:ascii="Verdana" w:cs="Verdana" w:eastAsia="Verdana" w:hAnsi="Verdana"/>
+          <w:sz w:val="20"/>
+          <w:szCs w:val="20"/>
+          <w:rtl w:val="0"/>
+        </w:rPr>
+        <w:t xml:space="preserve">((</w:t>
       </w:r>
       <w:r>
         <w:rPr>
@@ -7884,16 +8097,16 @@
           <w:szCs w:val="20"/>
           <w:rtl w:val="0"/>
         </w:rPr>
-        <w:t xml:space="preserve">EXTENDER </w:t>
-      </w:r>
-      <w:r>
-        <w:rPr>
-          <w:rFonts w:ascii="Verdana" w:cs="Verdana" w:eastAsia="Verdana" w:hAnsi="Verdana"/>
-          <w:sz w:val="20"/>
-          <w:szCs w:val="20"/>
-          <w:rtl w:val="0"/>
-        </w:rPr>
-        <w:t xml:space="preserve">(</w:t>
+        <w:t xml:space="preserve">SUMARIZAR </w:t>
+      </w:r>
+      <w:r>
+        <w:rPr>
+          <w:rFonts w:ascii="Verdana" w:cs="Verdana" w:eastAsia="Verdana" w:hAnsi="Verdana"/>
+          <w:sz w:val="20"/>
+          <w:szCs w:val="20"/>
+          <w:rtl w:val="0"/>
+        </w:rPr>
+        <w:t xml:space="preserve">(Prestamos </w:t>
       </w:r>
       <w:r>
         <w:rPr>
@@ -7903,16 +8116,16 @@
           <w:szCs w:val="20"/>
           <w:rtl w:val="0"/>
         </w:rPr>
-        <w:t xml:space="preserve">SUMARIZAR </w:t>
-      </w:r>
-      <w:r>
-        <w:rPr>
-          <w:rFonts w:ascii="Verdana" w:cs="Verdana" w:eastAsia="Verdana" w:hAnsi="Verdana"/>
-          <w:sz w:val="20"/>
-          <w:szCs w:val="20"/>
-          <w:rtl w:val="0"/>
-        </w:rPr>
-        <w:t xml:space="preserve">Prestamos POR {ISBN} AGREGAR COUNT(ISBN) como CantPrestamos) AGREGAR MIN(CantPrestamos)) </w:t>
+        <w:t xml:space="preserve">RESTRICCION </w:t>
+      </w:r>
+      <w:r>
+        <w:rPr>
+          <w:rFonts w:ascii="Verdana" w:cs="Verdana" w:eastAsia="Verdana" w:hAnsi="Verdana"/>
+          <w:sz w:val="20"/>
+          <w:szCs w:val="20"/>
+          <w:rtl w:val="0"/>
+        </w:rPr>
+        <w:t xml:space="preserve">fecha.año = 2014) POR {ISBN} AGREGAR COUNT(ISBN) COMO cantPrestamos) </w:t>
       </w:r>
       <w:r>
         <w:rPr>
@@ -7922,21 +8135,16 @@
           <w:szCs w:val="20"/>
           <w:rtl w:val="0"/>
         </w:rPr>
-        <w:t xml:space="preserve">REUNION (SUMARIZAR </w:t>
-      </w:r>
-      <w:r>
-        <w:rPr>
-          <w:rFonts w:ascii="Verdana" w:cs="Verdana" w:eastAsia="Verdana" w:hAnsi="Verdana"/>
-          <w:sz w:val="20"/>
-          <w:szCs w:val="20"/>
-          <w:rtl w:val="0"/>
-        </w:rPr>
-        <w:t xml:space="preserve">Prestamos POR {ISBN} AGREGAR COUNT(ISBN) como CantPrestamos)</w:t>
-      </w:r>
-      <w:r>
-        <w:rPr>
-          <w:rtl w:val="0"/>
-        </w:rPr>
+        <w:t xml:space="preserve">REUNION </w:t>
+      </w:r>
+      <w:r>
+        <w:rPr>
+          <w:rFonts w:ascii="Verdana" w:cs="Verdana" w:eastAsia="Verdana" w:hAnsi="Verdana"/>
+          <w:sz w:val="20"/>
+          <w:szCs w:val="20"/>
+          <w:rtl w:val="0"/>
+        </w:rPr>
+        <w:t xml:space="preserve">AutorLibro) por {Codigo} AGREGAR SUM(cantPrestamos) como cantPrestamos) </w:t>
       </w:r>
     </w:p>
     <w:p>
@@ -7969,7 +8177,7 @@
           <w:szCs w:val="20"/>
           <w:rtl w:val="0"/>
         </w:rPr>
-        <w:t xml:space="preserve">Orden de ejecucion: SUMARIZAR - EXTENDER - SUMARIZAR - REUNION </w:t>
+        <w:t xml:space="preserve">Orden de ejecucion: RESTRICCION - SUMARIZAR - REUNION - SUMARIZAR </w:t>
       </w:r>
     </w:p>
     <w:p>
@@ -7991,7 +8199,6 @@
         <w:jc w:val="left"/>
         <w:rPr>
           <w:rFonts w:ascii="Verdana" w:cs="Verdana" w:eastAsia="Verdana" w:hAnsi="Verdana"/>
-          <w:b w:val="1"/>
           <w:sz w:val="20"/>
           <w:szCs w:val="20"/>
         </w:rPr>
@@ -8004,18 +8211,18 @@
         </w:rPr>
         <w:drawing>
           <wp:inline distB="114300" distT="114300" distL="114300" distR="114300">
-            <wp:extent cx="2571750" cy="561975"/>
+            <wp:extent cx="2628900" cy="962025"/>
             <wp:effectExtent b="0" l="0" r="0" t="0"/>
-            <wp:docPr id="165" name="image7.png"/>
+            <wp:docPr id="175" name="image22.png"/>
             <a:graphic>
               <a:graphicData uri="http://schemas.openxmlformats.org/drawingml/2006/picture">
                 <pic:pic>
                   <pic:nvPicPr>
-                    <pic:cNvPr id="0" name="image7.png"/>
+                    <pic:cNvPr id="0" name="image22.png"/>
                     <pic:cNvPicPr preferRelativeResize="0"/>
                   </pic:nvPicPr>
                   <pic:blipFill>
-                    <a:blip r:embed="rId24"/>
+                    <a:blip r:embed="rId25"/>
                     <a:srcRect b="0" l="0" r="0" t="0"/>
                     <a:stretch>
                       <a:fillRect/>
@@ -8024,7 +8231,7 @@
                   <pic:spPr>
                     <a:xfrm>
                       <a:off x="0" y="0"/>
-                      <a:ext cx="2571750" cy="561975"/>
+                      <a:ext cx="2628900" cy="962025"/>
                     </a:xfrm>
                     <a:prstGeom prst="rect"/>
                     <a:ln/>
@@ -8035,6 +8242,35 @@
           </wp:inline>
         </w:drawing>
       </w:r>
+      <w:r>
+        <w:rPr>
+          <w:rtl w:val="0"/>
+        </w:rPr>
+      </w:r>
+    </w:p>
+    <w:p>
+      <w:pPr>
+        <w:keepNext w:val="0"/>
+        <w:keepLines w:val="0"/>
+        <w:pageBreakBefore w:val="0"/>
+        <w:widowControl w:val="1"/>
+        <w:pBdr>
+          <w:top w:space="0" w:sz="0" w:val="nil"/>
+          <w:left w:space="0" w:sz="0" w:val="nil"/>
+          <w:bottom w:space="0" w:sz="0" w:val="nil"/>
+          <w:right w:space="0" w:sz="0" w:val="nil"/>
+          <w:between w:space="0" w:sz="0" w:val="nil"/>
+        </w:pBdr>
+        <w:shd w:fill="auto" w:val="clear"/>
+        <w:spacing w:after="0" w:before="0" w:line="480" w:lineRule="auto"/>
+        <w:ind w:right="0"/>
+        <w:jc w:val="left"/>
+        <w:rPr>
+          <w:rFonts w:ascii="Verdana" w:cs="Verdana" w:eastAsia="Verdana" w:hAnsi="Verdana"/>
+          <w:sz w:val="20"/>
+          <w:szCs w:val="20"/>
+        </w:rPr>
+      </w:pPr>
       <w:r>
         <w:rPr>
           <w:rtl w:val="0"/>
@@ -8091,7 +8327,7 @@
           <w:vertAlign w:val="baseline"/>
           <w:rtl w:val="0"/>
         </w:rPr>
-        <w:t xml:space="preserve">Determine cuantos préstamos posee cada autor durante el año 2014.</w:t>
+        <w:t xml:space="preserve">¿Cuáles son los libros con menos autores?</w:t>
       </w:r>
     </w:p>
     <w:p>
@@ -8134,6 +8370,25 @@
           <w:szCs w:val="20"/>
           <w:rtl w:val="0"/>
         </w:rPr>
+        <w:t xml:space="preserve">EXTENDER </w:t>
+      </w:r>
+      <w:r>
+        <w:rPr>
+          <w:rFonts w:ascii="Verdana" w:cs="Verdana" w:eastAsia="Verdana" w:hAnsi="Verdana"/>
+          <w:sz w:val="20"/>
+          <w:szCs w:val="20"/>
+          <w:rtl w:val="0"/>
+        </w:rPr>
+        <w:t xml:space="preserve">(</w:t>
+      </w:r>
+      <w:r>
+        <w:rPr>
+          <w:rFonts w:ascii="Verdana" w:cs="Verdana" w:eastAsia="Verdana" w:hAnsi="Verdana"/>
+          <w:b w:val="1"/>
+          <w:sz w:val="20"/>
+          <w:szCs w:val="20"/>
+          <w:rtl w:val="0"/>
+        </w:rPr>
         <w:t xml:space="preserve">SUMARIZAR </w:t>
       </w:r>
       <w:r>
@@ -8143,7 +8398,7 @@
           <w:szCs w:val="20"/>
           <w:rtl w:val="0"/>
         </w:rPr>
-        <w:t xml:space="preserve">((</w:t>
+        <w:t xml:space="preserve">AutorLibro POR {ISBN} AGREGAR COUNT(ISBN) como cantAutores) AGREGAR MIN(cantAutores) como cantAutores) </w:t>
       </w:r>
       <w:r>
         <w:rPr>
@@ -8153,6 +8408,25 @@
           <w:szCs w:val="20"/>
           <w:rtl w:val="0"/>
         </w:rPr>
+        <w:t xml:space="preserve">REUNION</w:t>
+      </w:r>
+      <w:r>
+        <w:rPr>
+          <w:rFonts w:ascii="Verdana" w:cs="Verdana" w:eastAsia="Verdana" w:hAnsi="Verdana"/>
+          <w:sz w:val="20"/>
+          <w:szCs w:val="20"/>
+          <w:rtl w:val="0"/>
+        </w:rPr>
+        <w:t xml:space="preserve"> (</w:t>
+      </w:r>
+      <w:r>
+        <w:rPr>
+          <w:rFonts w:ascii="Verdana" w:cs="Verdana" w:eastAsia="Verdana" w:hAnsi="Verdana"/>
+          <w:b w:val="1"/>
+          <w:sz w:val="20"/>
+          <w:szCs w:val="20"/>
+          <w:rtl w:val="0"/>
+        </w:rPr>
         <w:t xml:space="preserve">SUMARIZAR </w:t>
       </w:r>
       <w:r>
@@ -8162,45 +8436,7 @@
           <w:szCs w:val="20"/>
           <w:rtl w:val="0"/>
         </w:rPr>
-        <w:t xml:space="preserve">(Prestamos </w:t>
-      </w:r>
-      <w:r>
-        <w:rPr>
-          <w:rFonts w:ascii="Verdana" w:cs="Verdana" w:eastAsia="Verdana" w:hAnsi="Verdana"/>
-          <w:b w:val="1"/>
-          <w:sz w:val="20"/>
-          <w:szCs w:val="20"/>
-          <w:rtl w:val="0"/>
-        </w:rPr>
-        <w:t xml:space="preserve">RESTRICCION </w:t>
-      </w:r>
-      <w:r>
-        <w:rPr>
-          <w:rFonts w:ascii="Verdana" w:cs="Verdana" w:eastAsia="Verdana" w:hAnsi="Verdana"/>
-          <w:sz w:val="20"/>
-          <w:szCs w:val="20"/>
-          <w:rtl w:val="0"/>
-        </w:rPr>
-        <w:t xml:space="preserve">fecha.año = 2014) POR {ISBN} AGREGAR COUNT(ISBN) COMO cantPrestamos) </w:t>
-      </w:r>
-      <w:r>
-        <w:rPr>
-          <w:rFonts w:ascii="Verdana" w:cs="Verdana" w:eastAsia="Verdana" w:hAnsi="Verdana"/>
-          <w:b w:val="1"/>
-          <w:sz w:val="20"/>
-          <w:szCs w:val="20"/>
-          <w:rtl w:val="0"/>
-        </w:rPr>
-        <w:t xml:space="preserve">REUNION </w:t>
-      </w:r>
-      <w:r>
-        <w:rPr>
-          <w:rFonts w:ascii="Verdana" w:cs="Verdana" w:eastAsia="Verdana" w:hAnsi="Verdana"/>
-          <w:sz w:val="20"/>
-          <w:szCs w:val="20"/>
-          <w:rtl w:val="0"/>
-        </w:rPr>
-        <w:t xml:space="preserve">AutorLibro) por {Codigo} AGREGAR SUM(cantPrestamos) como cantPrestamos) </w:t>
+        <w:t xml:space="preserve">AutorLibro POR {ISBN} AGREGAR COUNT(ISBN) como cantAutores) {ISBN}</w:t>
       </w:r>
     </w:p>
     <w:p>
@@ -8233,7 +8469,7 @@
           <w:szCs w:val="20"/>
           <w:rtl w:val="0"/>
         </w:rPr>
-        <w:t xml:space="preserve">Orden de ejecucion: RESTRICCION - SUMARIZAR - REUNION - SUMARIZAR </w:t>
+        <w:t xml:space="preserve">Orden de ejecucion: SUMARIZAR - EXTENDER - SUMARIZAR - REUNION - PROYECCION</w:t>
       </w:r>
     </w:p>
     <w:p>
@@ -8267,18 +8503,18 @@
         </w:rPr>
         <w:drawing>
           <wp:inline distB="114300" distT="114300" distL="114300" distR="114300">
-            <wp:extent cx="2628900" cy="962025"/>
+            <wp:extent cx="1371600" cy="771525"/>
             <wp:effectExtent b="0" l="0" r="0" t="0"/>
-            <wp:docPr id="175" name="image17.png"/>
+            <wp:docPr id="169" name="image2.png"/>
             <a:graphic>
               <a:graphicData uri="http://schemas.openxmlformats.org/drawingml/2006/picture">
                 <pic:pic>
                   <pic:nvPicPr>
-                    <pic:cNvPr id="0" name="image17.png"/>
+                    <pic:cNvPr id="0" name="image2.png"/>
                     <pic:cNvPicPr preferRelativeResize="0"/>
                   </pic:nvPicPr>
                   <pic:blipFill>
-                    <a:blip r:embed="rId25"/>
+                    <a:blip r:embed="rId26"/>
                     <a:srcRect b="0" l="0" r="0" t="0"/>
                     <a:stretch>
                       <a:fillRect/>
@@ -8287,7 +8523,7 @@
                   <pic:spPr>
                     <a:xfrm>
                       <a:off x="0" y="0"/>
-                      <a:ext cx="2628900" cy="962025"/>
+                      <a:ext cx="1371600" cy="771525"/>
                     </a:xfrm>
                     <a:prstGeom prst="rect"/>
                     <a:ln/>
@@ -8298,35 +8534,6 @@
           </wp:inline>
         </w:drawing>
       </w:r>
-      <w:r>
-        <w:rPr>
-          <w:rtl w:val="0"/>
-        </w:rPr>
-      </w:r>
-    </w:p>
-    <w:p>
-      <w:pPr>
-        <w:keepNext w:val="0"/>
-        <w:keepLines w:val="0"/>
-        <w:pageBreakBefore w:val="0"/>
-        <w:widowControl w:val="1"/>
-        <w:pBdr>
-          <w:top w:space="0" w:sz="0" w:val="nil"/>
-          <w:left w:space="0" w:sz="0" w:val="nil"/>
-          <w:bottom w:space="0" w:sz="0" w:val="nil"/>
-          <w:right w:space="0" w:sz="0" w:val="nil"/>
-          <w:between w:space="0" w:sz="0" w:val="nil"/>
-        </w:pBdr>
-        <w:shd w:fill="auto" w:val="clear"/>
-        <w:spacing w:after="0" w:before="0" w:line="480" w:lineRule="auto"/>
-        <w:ind w:right="0"/>
-        <w:jc w:val="left"/>
-        <w:rPr>
-          <w:rFonts w:ascii="Verdana" w:cs="Verdana" w:eastAsia="Verdana" w:hAnsi="Verdana"/>
-          <w:sz w:val="20"/>
-          <w:szCs w:val="20"/>
-        </w:rPr>
-      </w:pPr>
       <w:r>
         <w:rPr>
           <w:rtl w:val="0"/>
@@ -8383,7 +8590,7 @@
           <w:vertAlign w:val="baseline"/>
           <w:rtl w:val="0"/>
         </w:rPr>
-        <w:t xml:space="preserve">¿Cuáles son los libros con menos autores?</w:t>
+        <w:t xml:space="preserve">¿Cuáles son los libros con más préstamos que el libro de Física Cuántica?</w:t>
       </w:r>
     </w:p>
     <w:p>
@@ -8416,6 +8623,72 @@
           <w:szCs w:val="20"/>
           <w:rtl w:val="0"/>
         </w:rPr>
+        <w:t xml:space="preserve">((</w:t>
+      </w:r>
+      <w:r>
+        <w:rPr>
+          <w:rFonts w:ascii="Verdana" w:cs="Verdana" w:eastAsia="Verdana" w:hAnsi="Verdana"/>
+          <w:b w:val="1"/>
+          <w:sz w:val="20"/>
+          <w:szCs w:val="20"/>
+          <w:rtl w:val="0"/>
+        </w:rPr>
+        <w:t xml:space="preserve">SUMARIZAR </w:t>
+      </w:r>
+      <w:r>
+        <w:rPr>
+          <w:rFonts w:ascii="Verdana" w:cs="Verdana" w:eastAsia="Verdana" w:hAnsi="Verdana"/>
+          <w:sz w:val="20"/>
+          <w:szCs w:val="20"/>
+          <w:rtl w:val="0"/>
+        </w:rPr>
+        <w:t xml:space="preserve">Prestamos POR {ISBN} AGREGAR COUNT(ISBN) como cantPrestamos) </w:t>
+      </w:r>
+      <w:r>
+        <w:rPr>
+          <w:rFonts w:ascii="Verdana" w:cs="Verdana" w:eastAsia="Verdana" w:hAnsi="Verdana"/>
+          <w:b w:val="1"/>
+          <w:sz w:val="20"/>
+          <w:szCs w:val="20"/>
+          <w:rtl w:val="0"/>
+        </w:rPr>
+        <w:t xml:space="preserve">RESTRICCION </w:t>
+      </w:r>
+      <w:r>
+        <w:rPr>
+          <w:rFonts w:ascii="Verdana" w:cs="Verdana" w:eastAsia="Verdana" w:hAnsi="Verdana"/>
+          <w:sz w:val="20"/>
+          <w:szCs w:val="20"/>
+          <w:rtl w:val="0"/>
+        </w:rPr>
+        <w:t xml:space="preserve">ISBN &lt;&gt; ((Libros </w:t>
+      </w:r>
+      <w:r>
+        <w:rPr>
+          <w:rFonts w:ascii="Verdana" w:cs="Verdana" w:eastAsia="Verdana" w:hAnsi="Verdana"/>
+          <w:b w:val="1"/>
+          <w:sz w:val="20"/>
+          <w:szCs w:val="20"/>
+          <w:rtl w:val="0"/>
+        </w:rPr>
+        <w:t xml:space="preserve">RESTRICCION </w:t>
+      </w:r>
+      <w:r>
+        <w:rPr>
+          <w:rFonts w:ascii="Verdana" w:cs="Verdana" w:eastAsia="Verdana" w:hAnsi="Verdana"/>
+          <w:sz w:val="20"/>
+          <w:szCs w:val="20"/>
+          <w:rtl w:val="0"/>
+        </w:rPr>
+        <w:t xml:space="preserve">Titulo = ‘Física Cuántica’){ISBN}) AND cantPrestamos &gt; </w:t>
+      </w:r>
+      <w:r>
+        <w:rPr>
+          <w:rFonts w:ascii="Verdana" w:cs="Verdana" w:eastAsia="Verdana" w:hAnsi="Verdana"/>
+          <w:sz w:val="20"/>
+          <w:szCs w:val="20"/>
+          <w:rtl w:val="0"/>
+        </w:rPr>
         <w:t xml:space="preserve">(</w:t>
       </w:r>
       <w:r>
@@ -8435,7 +8708,7 @@
           <w:szCs w:val="20"/>
           <w:rtl w:val="0"/>
         </w:rPr>
-        <w:t xml:space="preserve">(</w:t>
+        <w:t xml:space="preserve">(((Libros </w:t>
       </w:r>
       <w:r>
         <w:rPr>
@@ -8445,16 +8718,16 @@
           <w:szCs w:val="20"/>
           <w:rtl w:val="0"/>
         </w:rPr>
-        <w:t xml:space="preserve">SUMARIZAR </w:t>
-      </w:r>
-      <w:r>
-        <w:rPr>
-          <w:rFonts w:ascii="Verdana" w:cs="Verdana" w:eastAsia="Verdana" w:hAnsi="Verdana"/>
-          <w:sz w:val="20"/>
-          <w:szCs w:val="20"/>
-          <w:rtl w:val="0"/>
-        </w:rPr>
-        <w:t xml:space="preserve">AutorLibro POR {ISBN} AGREGAR COUNT(ISBN) como cantAutores) AGREGAR MIN(cantAutores) como cantAutores) </w:t>
+        <w:t xml:space="preserve">RESTRICCION </w:t>
+      </w:r>
+      <w:r>
+        <w:rPr>
+          <w:rFonts w:ascii="Verdana" w:cs="Verdana" w:eastAsia="Verdana" w:hAnsi="Verdana"/>
+          <w:sz w:val="20"/>
+          <w:szCs w:val="20"/>
+          <w:rtl w:val="0"/>
+        </w:rPr>
+        <w:t xml:space="preserve">Titulo = ‘Física Cuántica’){ISBN}) </w:t>
       </w:r>
       <w:r>
         <w:rPr>
@@ -8464,35 +8737,16 @@
           <w:szCs w:val="20"/>
           <w:rtl w:val="0"/>
         </w:rPr>
-        <w:t xml:space="preserve">REUNION</w:t>
-      </w:r>
-      <w:r>
-        <w:rPr>
-          <w:rFonts w:ascii="Verdana" w:cs="Verdana" w:eastAsia="Verdana" w:hAnsi="Verdana"/>
-          <w:sz w:val="20"/>
-          <w:szCs w:val="20"/>
-          <w:rtl w:val="0"/>
-        </w:rPr>
-        <w:t xml:space="preserve"> (</w:t>
-      </w:r>
-      <w:r>
-        <w:rPr>
-          <w:rFonts w:ascii="Verdana" w:cs="Verdana" w:eastAsia="Verdana" w:hAnsi="Verdana"/>
-          <w:b w:val="1"/>
-          <w:sz w:val="20"/>
-          <w:szCs w:val="20"/>
-          <w:rtl w:val="0"/>
-        </w:rPr>
-        <w:t xml:space="preserve">SUMARIZAR </w:t>
-      </w:r>
-      <w:r>
-        <w:rPr>
-          <w:rFonts w:ascii="Verdana" w:cs="Verdana" w:eastAsia="Verdana" w:hAnsi="Verdana"/>
-          <w:sz w:val="20"/>
-          <w:szCs w:val="20"/>
-          <w:rtl w:val="0"/>
-        </w:rPr>
-        <w:t xml:space="preserve">AutorLibro POR {ISBN} AGREGAR COUNT(ISBN) como cantAutores) {ISBN}</w:t>
+        <w:t xml:space="preserve">REUNION </w:t>
+      </w:r>
+      <w:r>
+        <w:rPr>
+          <w:rFonts w:ascii="Verdana" w:cs="Verdana" w:eastAsia="Verdana" w:hAnsi="Verdana"/>
+          <w:sz w:val="20"/>
+          <w:szCs w:val="20"/>
+          <w:rtl w:val="0"/>
+        </w:rPr>
+        <w:t xml:space="preserve">Prestamos) AGREGAR COUNT(ISBN) como cantPrestamos)) {ISBN}</w:t>
       </w:r>
     </w:p>
     <w:p>
@@ -8525,7 +8779,7 @@
           <w:szCs w:val="20"/>
           <w:rtl w:val="0"/>
         </w:rPr>
-        <w:t xml:space="preserve">Orden de ejecucion: SUMARIZAR - EXTENDER - SUMARIZAR - REUNION - PROYECCION</w:t>
+        <w:t xml:space="preserve">Orden de ejecucion: RESTRICCION - PROYECCION - REUNION - EXTENDER - SUMARIZAR - RESTRICCION - PROYECCION - RESTRICCION - PROYECCION</w:t>
       </w:r>
     </w:p>
     <w:p>
@@ -8559,18 +8813,18 @@
         </w:rPr>
         <w:drawing>
           <wp:inline distB="114300" distT="114300" distL="114300" distR="114300">
-            <wp:extent cx="1371600" cy="771525"/>
+            <wp:extent cx="1352550" cy="409575"/>
             <wp:effectExtent b="0" l="0" r="0" t="0"/>
-            <wp:docPr id="168" name="image3.png"/>
+            <wp:docPr id="165" name="image6.png"/>
             <a:graphic>
               <a:graphicData uri="http://schemas.openxmlformats.org/drawingml/2006/picture">
                 <pic:pic>
                   <pic:nvPicPr>
-                    <pic:cNvPr id="0" name="image3.png"/>
+                    <pic:cNvPr id="0" name="image6.png"/>
                     <pic:cNvPicPr preferRelativeResize="0"/>
                   </pic:nvPicPr>
                   <pic:blipFill>
-                    <a:blip r:embed="rId26"/>
+                    <a:blip r:embed="rId27"/>
                     <a:srcRect b="0" l="0" r="0" t="0"/>
                     <a:stretch>
                       <a:fillRect/>
@@ -8579,7 +8833,7 @@
                   <pic:spPr>
                     <a:xfrm>
                       <a:off x="0" y="0"/>
-                      <a:ext cx="1371600" cy="771525"/>
+                      <a:ext cx="1352550" cy="409575"/>
                     </a:xfrm>
                     <a:prstGeom prst="rect"/>
                     <a:ln/>
@@ -8646,7 +8900,7 @@
           <w:vertAlign w:val="baseline"/>
           <w:rtl w:val="0"/>
         </w:rPr>
-        <w:t xml:space="preserve">¿Cuáles son los libros con más préstamos que el libro de Física Cuántica?</w:t>
+        <w:t xml:space="preserve">¿Quiénes son los socios pidieron libros que tuviesen un solo autor?</w:t>
       </w:r>
     </w:p>
     <w:p>
@@ -8675,15 +8929,6 @@
       <w:r>
         <w:rPr>
           <w:rFonts w:ascii="Verdana" w:cs="Verdana" w:eastAsia="Verdana" w:hAnsi="Verdana"/>
-          <w:sz w:val="20"/>
-          <w:szCs w:val="20"/>
-          <w:rtl w:val="0"/>
-        </w:rPr>
-        <w:t xml:space="preserve">((</w:t>
-      </w:r>
-      <w:r>
-        <w:rPr>
-          <w:rFonts w:ascii="Verdana" w:cs="Verdana" w:eastAsia="Verdana" w:hAnsi="Verdana"/>
           <w:b w:val="1"/>
           <w:sz w:val="20"/>
           <w:szCs w:val="20"/>
@@ -8698,7 +8943,7 @@
           <w:szCs w:val="20"/>
           <w:rtl w:val="0"/>
         </w:rPr>
-        <w:t xml:space="preserve">Prestamos POR {ISBN} AGREGAR COUNT(ISBN) como cantPrestamos) </w:t>
+        <w:t xml:space="preserve">(((</w:t>
       </w:r>
       <w:r>
         <w:rPr>
@@ -8708,6 +8953,25 @@
           <w:szCs w:val="20"/>
           <w:rtl w:val="0"/>
         </w:rPr>
+        <w:t xml:space="preserve">SUMARIZAR</w:t>
+      </w:r>
+      <w:r>
+        <w:rPr>
+          <w:rFonts w:ascii="Verdana" w:cs="Verdana" w:eastAsia="Verdana" w:hAnsi="Verdana"/>
+          <w:sz w:val="20"/>
+          <w:szCs w:val="20"/>
+          <w:rtl w:val="0"/>
+        </w:rPr>
+        <w:t xml:space="preserve"> AutorLibro por {ISBN} AGREGAR COUNT(Código) COMO cantAutores) </w:t>
+      </w:r>
+      <w:r>
+        <w:rPr>
+          <w:rFonts w:ascii="Verdana" w:cs="Verdana" w:eastAsia="Verdana" w:hAnsi="Verdana"/>
+          <w:b w:val="1"/>
+          <w:sz w:val="20"/>
+          <w:szCs w:val="20"/>
+          <w:rtl w:val="0"/>
+        </w:rPr>
         <w:t xml:space="preserve">RESTRICCION </w:t>
       </w:r>
       <w:r>
@@ -8717,7 +8981,7 @@
           <w:szCs w:val="20"/>
           <w:rtl w:val="0"/>
         </w:rPr>
-        <w:t xml:space="preserve">ISBN &lt;&gt; ((Libros </w:t>
+        <w:t xml:space="preserve">cantAutores = 1) </w:t>
       </w:r>
       <w:r>
         <w:rPr>
@@ -8727,72 +8991,6 @@
           <w:szCs w:val="20"/>
           <w:rtl w:val="0"/>
         </w:rPr>
-        <w:t xml:space="preserve">RESTRICCION </w:t>
-      </w:r>
-      <w:r>
-        <w:rPr>
-          <w:rFonts w:ascii="Verdana" w:cs="Verdana" w:eastAsia="Verdana" w:hAnsi="Verdana"/>
-          <w:sz w:val="20"/>
-          <w:szCs w:val="20"/>
-          <w:rtl w:val="0"/>
-        </w:rPr>
-        <w:t xml:space="preserve">Titulo = ‘Física Cuántica’){ISBN}) AND cantPrestamos &gt; </w:t>
-      </w:r>
-      <w:r>
-        <w:rPr>
-          <w:rFonts w:ascii="Verdana" w:cs="Verdana" w:eastAsia="Verdana" w:hAnsi="Verdana"/>
-          <w:sz w:val="20"/>
-          <w:szCs w:val="20"/>
-          <w:rtl w:val="0"/>
-        </w:rPr>
-        <w:t xml:space="preserve">(</w:t>
-      </w:r>
-      <w:r>
-        <w:rPr>
-          <w:rFonts w:ascii="Verdana" w:cs="Verdana" w:eastAsia="Verdana" w:hAnsi="Verdana"/>
-          <w:b w:val="1"/>
-          <w:sz w:val="20"/>
-          <w:szCs w:val="20"/>
-          <w:rtl w:val="0"/>
-        </w:rPr>
-        <w:t xml:space="preserve">EXTENDER </w:t>
-      </w:r>
-      <w:r>
-        <w:rPr>
-          <w:rFonts w:ascii="Verdana" w:cs="Verdana" w:eastAsia="Verdana" w:hAnsi="Verdana"/>
-          <w:sz w:val="20"/>
-          <w:szCs w:val="20"/>
-          <w:rtl w:val="0"/>
-        </w:rPr>
-        <w:t xml:space="preserve">(((Libros </w:t>
-      </w:r>
-      <w:r>
-        <w:rPr>
-          <w:rFonts w:ascii="Verdana" w:cs="Verdana" w:eastAsia="Verdana" w:hAnsi="Verdana"/>
-          <w:b w:val="1"/>
-          <w:sz w:val="20"/>
-          <w:szCs w:val="20"/>
-          <w:rtl w:val="0"/>
-        </w:rPr>
-        <w:t xml:space="preserve">RESTRICCION </w:t>
-      </w:r>
-      <w:r>
-        <w:rPr>
-          <w:rFonts w:ascii="Verdana" w:cs="Verdana" w:eastAsia="Verdana" w:hAnsi="Verdana"/>
-          <w:sz w:val="20"/>
-          <w:szCs w:val="20"/>
-          <w:rtl w:val="0"/>
-        </w:rPr>
-        <w:t xml:space="preserve">Titulo = ‘Física Cuántica’){ISBN}) </w:t>
-      </w:r>
-      <w:r>
-        <w:rPr>
-          <w:rFonts w:ascii="Verdana" w:cs="Verdana" w:eastAsia="Verdana" w:hAnsi="Verdana"/>
-          <w:b w:val="1"/>
-          <w:sz w:val="20"/>
-          <w:szCs w:val="20"/>
-          <w:rtl w:val="0"/>
-        </w:rPr>
         <w:t xml:space="preserve">REUNION </w:t>
       </w:r>
       <w:r>
@@ -8802,7 +9000,7 @@
           <w:szCs w:val="20"/>
           <w:rtl w:val="0"/>
         </w:rPr>
-        <w:t xml:space="preserve">Prestamos) AGREGAR COUNT(ISBN) como cantPrestamos)) {ISBN}</w:t>
+        <w:t xml:space="preserve">Prestamos) por {Socio}</w:t>
       </w:r>
     </w:p>
     <w:p>
@@ -8835,7 +9033,7 @@
           <w:szCs w:val="20"/>
           <w:rtl w:val="0"/>
         </w:rPr>
-        <w:t xml:space="preserve">Orden de ejecucion: RESTRICCION - PROYECCION - REUNION - EXTENDER - SUMARIZAR - RESTRICCION - PROYECCION - RESTRICCION - PROYECCION</w:t>
+        <w:t xml:space="preserve">Orden de ejecucion: SUMARIZAR - RESTRICCION - REUNION - SUMARIZAR </w:t>
       </w:r>
     </w:p>
     <w:p>
@@ -8869,18 +9067,18 @@
         </w:rPr>
         <w:drawing>
           <wp:inline distB="114300" distT="114300" distL="114300" distR="114300">
-            <wp:extent cx="1352550" cy="409575"/>
+            <wp:extent cx="1343025" cy="1409700"/>
             <wp:effectExtent b="0" l="0" r="0" t="0"/>
-            <wp:docPr id="166" name="image4.png"/>
+            <wp:docPr id="174" name="image1.png"/>
             <a:graphic>
               <a:graphicData uri="http://schemas.openxmlformats.org/drawingml/2006/picture">
                 <pic:pic>
                   <pic:nvPicPr>
-                    <pic:cNvPr id="0" name="image4.png"/>
+                    <pic:cNvPr id="0" name="image1.png"/>
                     <pic:cNvPicPr preferRelativeResize="0"/>
                   </pic:nvPicPr>
                   <pic:blipFill>
-                    <a:blip r:embed="rId27"/>
+                    <a:blip r:embed="rId28"/>
                     <a:srcRect b="0" l="0" r="0" t="0"/>
                     <a:stretch>
                       <a:fillRect/>
@@ -8889,7 +9087,7 @@
                   <pic:spPr>
                     <a:xfrm>
                       <a:off x="0" y="0"/>
-                      <a:ext cx="1352550" cy="409575"/>
+                      <a:ext cx="1343025" cy="1409700"/>
                     </a:xfrm>
                     <a:prstGeom prst="rect"/>
                     <a:ln/>
@@ -8900,6 +9098,35 @@
           </wp:inline>
         </w:drawing>
       </w:r>
+      <w:r>
+        <w:rPr>
+          <w:rtl w:val="0"/>
+        </w:rPr>
+      </w:r>
+    </w:p>
+    <w:p>
+      <w:pPr>
+        <w:keepNext w:val="0"/>
+        <w:keepLines w:val="0"/>
+        <w:pageBreakBefore w:val="0"/>
+        <w:widowControl w:val="1"/>
+        <w:pBdr>
+          <w:top w:space="0" w:sz="0" w:val="nil"/>
+          <w:left w:space="0" w:sz="0" w:val="nil"/>
+          <w:bottom w:space="0" w:sz="0" w:val="nil"/>
+          <w:right w:space="0" w:sz="0" w:val="nil"/>
+          <w:between w:space="0" w:sz="0" w:val="nil"/>
+        </w:pBdr>
+        <w:shd w:fill="auto" w:val="clear"/>
+        <w:spacing w:after="0" w:before="0" w:line="480" w:lineRule="auto"/>
+        <w:ind w:right="0"/>
+        <w:jc w:val="left"/>
+        <w:rPr>
+          <w:rFonts w:ascii="Verdana" w:cs="Verdana" w:eastAsia="Verdana" w:hAnsi="Verdana"/>
+          <w:sz w:val="20"/>
+          <w:szCs w:val="20"/>
+        </w:rPr>
+      </w:pPr>
       <w:r>
         <w:rPr>
           <w:rtl w:val="0"/>
@@ -8956,7 +9183,12 @@
           <w:vertAlign w:val="baseline"/>
           <w:rtl w:val="0"/>
         </w:rPr>
-        <w:t xml:space="preserve">¿Quiénes son los socios pidieron libros que tuviesen un solo autor?</w:t>
+        <w:t xml:space="preserve">Determine la cantidad de préstamos de cada libro.</w:t>
+      </w:r>
+      <w:r>
+        <w:rPr>
+          <w:rtl w:val="0"/>
+        </w:rPr>
       </w:r>
     </w:p>
     <w:p>
@@ -8985,11 +9217,39 @@
       <w:r>
         <w:rPr>
           <w:rFonts w:ascii="Verdana" w:cs="Verdana" w:eastAsia="Verdana" w:hAnsi="Verdana"/>
+          <w:sz w:val="20"/>
+          <w:szCs w:val="20"/>
+          <w:rtl w:val="0"/>
+        </w:rPr>
+        <w:t xml:space="preserve">Libros </w:t>
+      </w:r>
+      <w:r>
+        <w:rPr>
+          <w:rFonts w:ascii="Verdana" w:cs="Verdana" w:eastAsia="Verdana" w:hAnsi="Verdana"/>
           <w:b w:val="1"/>
           <w:sz w:val="20"/>
           <w:szCs w:val="20"/>
           <w:rtl w:val="0"/>
         </w:rPr>
+        <w:t xml:space="preserve">REUNION </w:t>
+      </w:r>
+      <w:r>
+        <w:rPr>
+          <w:rFonts w:ascii="Verdana" w:cs="Verdana" w:eastAsia="Verdana" w:hAnsi="Verdana"/>
+          <w:sz w:val="20"/>
+          <w:szCs w:val="20"/>
+          <w:rtl w:val="0"/>
+        </w:rPr>
+        <w:t xml:space="preserve">(</w:t>
+      </w:r>
+      <w:r>
+        <w:rPr>
+          <w:rFonts w:ascii="Verdana" w:cs="Verdana" w:eastAsia="Verdana" w:hAnsi="Verdana"/>
+          <w:b w:val="1"/>
+          <w:sz w:val="20"/>
+          <w:szCs w:val="20"/>
+          <w:rtl w:val="0"/>
+        </w:rPr>
         <w:t xml:space="preserve">SUMARIZAR </w:t>
       </w:r>
       <w:r>
@@ -8999,64 +9259,7 @@
           <w:szCs w:val="20"/>
           <w:rtl w:val="0"/>
         </w:rPr>
-        <w:t xml:space="preserve">(((</w:t>
-      </w:r>
-      <w:r>
-        <w:rPr>
-          <w:rFonts w:ascii="Verdana" w:cs="Verdana" w:eastAsia="Verdana" w:hAnsi="Verdana"/>
-          <w:b w:val="1"/>
-          <w:sz w:val="20"/>
-          <w:szCs w:val="20"/>
-          <w:rtl w:val="0"/>
-        </w:rPr>
-        <w:t xml:space="preserve">SUMARIZAR</w:t>
-      </w:r>
-      <w:r>
-        <w:rPr>
-          <w:rFonts w:ascii="Verdana" w:cs="Verdana" w:eastAsia="Verdana" w:hAnsi="Verdana"/>
-          <w:sz w:val="20"/>
-          <w:szCs w:val="20"/>
-          <w:rtl w:val="0"/>
-        </w:rPr>
-        <w:t xml:space="preserve"> AutorLibro por {ISBN} AGREGAR COUNT(Código) COMO cantAutores) </w:t>
-      </w:r>
-      <w:r>
-        <w:rPr>
-          <w:rFonts w:ascii="Verdana" w:cs="Verdana" w:eastAsia="Verdana" w:hAnsi="Verdana"/>
-          <w:b w:val="1"/>
-          <w:sz w:val="20"/>
-          <w:szCs w:val="20"/>
-          <w:rtl w:val="0"/>
-        </w:rPr>
-        <w:t xml:space="preserve">RESTRICCION </w:t>
-      </w:r>
-      <w:r>
-        <w:rPr>
-          <w:rFonts w:ascii="Verdana" w:cs="Verdana" w:eastAsia="Verdana" w:hAnsi="Verdana"/>
-          <w:sz w:val="20"/>
-          <w:szCs w:val="20"/>
-          <w:rtl w:val="0"/>
-        </w:rPr>
-        <w:t xml:space="preserve">cantAutores = 1) </w:t>
-      </w:r>
-      <w:r>
-        <w:rPr>
-          <w:rFonts w:ascii="Verdana" w:cs="Verdana" w:eastAsia="Verdana" w:hAnsi="Verdana"/>
-          <w:b w:val="1"/>
-          <w:sz w:val="20"/>
-          <w:szCs w:val="20"/>
-          <w:rtl w:val="0"/>
-        </w:rPr>
-        <w:t xml:space="preserve">REUNION </w:t>
-      </w:r>
-      <w:r>
-        <w:rPr>
-          <w:rFonts w:ascii="Verdana" w:cs="Verdana" w:eastAsia="Verdana" w:hAnsi="Verdana"/>
-          <w:sz w:val="20"/>
-          <w:szCs w:val="20"/>
-          <w:rtl w:val="0"/>
-        </w:rPr>
-        <w:t xml:space="preserve">Prestamos) por {Socio}</w:t>
+        <w:t xml:space="preserve">Prestamos por {ISBN} AGREGAR COUNT(ISBN) COMO CantidadPrestamos) {ISBN, CantidadPrestamos}</w:t>
       </w:r>
     </w:p>
     <w:p>
@@ -9089,7 +9292,7 @@
           <w:szCs w:val="20"/>
           <w:rtl w:val="0"/>
         </w:rPr>
-        <w:t xml:space="preserve">Orden de ejecucion: SUMARIZAR - RESTRICCION - REUNION - SUMARIZAR </w:t>
+        <w:t xml:space="preserve">Orden de ejecucion: SUMARIZAR - REUNION - PROYECCION</w:t>
       </w:r>
     </w:p>
     <w:p>
@@ -9123,18 +9326,18 @@
         </w:rPr>
         <w:drawing>
           <wp:inline distB="114300" distT="114300" distL="114300" distR="114300">
-            <wp:extent cx="1343025" cy="1409700"/>
+            <wp:extent cx="2600325" cy="200025"/>
             <wp:effectExtent b="0" l="0" r="0" t="0"/>
-            <wp:docPr id="174" name="image18.png"/>
+            <wp:docPr id="178" name="image14.png"/>
             <a:graphic>
               <a:graphicData uri="http://schemas.openxmlformats.org/drawingml/2006/picture">
                 <pic:pic>
                   <pic:nvPicPr>
-                    <pic:cNvPr id="0" name="image18.png"/>
+                    <pic:cNvPr id="0" name="image14.png"/>
                     <pic:cNvPicPr preferRelativeResize="0"/>
                   </pic:nvPicPr>
                   <pic:blipFill>
-                    <a:blip r:embed="rId28"/>
+                    <a:blip r:embed="rId29"/>
                     <a:srcRect b="0" l="0" r="0" t="0"/>
                     <a:stretch>
                       <a:fillRect/>
@@ -9143,7 +9346,7 @@
                   <pic:spPr>
                     <a:xfrm>
                       <a:off x="0" y="0"/>
-                      <a:ext cx="1343025" cy="1409700"/>
+                      <a:ext cx="2600325" cy="200025"/>
                     </a:xfrm>
                     <a:prstGeom prst="rect"/>
                     <a:ln/>
@@ -9154,35 +9357,6 @@
           </wp:inline>
         </w:drawing>
       </w:r>
-      <w:r>
-        <w:rPr>
-          <w:rtl w:val="0"/>
-        </w:rPr>
-      </w:r>
-    </w:p>
-    <w:p>
-      <w:pPr>
-        <w:keepNext w:val="0"/>
-        <w:keepLines w:val="0"/>
-        <w:pageBreakBefore w:val="0"/>
-        <w:widowControl w:val="1"/>
-        <w:pBdr>
-          <w:top w:space="0" w:sz="0" w:val="nil"/>
-          <w:left w:space="0" w:sz="0" w:val="nil"/>
-          <w:bottom w:space="0" w:sz="0" w:val="nil"/>
-          <w:right w:space="0" w:sz="0" w:val="nil"/>
-          <w:between w:space="0" w:sz="0" w:val="nil"/>
-        </w:pBdr>
-        <w:shd w:fill="auto" w:val="clear"/>
-        <w:spacing w:after="0" w:before="0" w:line="480" w:lineRule="auto"/>
-        <w:ind w:right="0"/>
-        <w:jc w:val="left"/>
-        <w:rPr>
-          <w:rFonts w:ascii="Verdana" w:cs="Verdana" w:eastAsia="Verdana" w:hAnsi="Verdana"/>
-          <w:sz w:val="20"/>
-          <w:szCs w:val="20"/>
-        </w:rPr>
-      </w:pPr>
       <w:r>
         <w:rPr>
           <w:rtl w:val="0"/>
@@ -9239,12 +9413,7 @@
           <w:vertAlign w:val="baseline"/>
           <w:rtl w:val="0"/>
         </w:rPr>
-        <w:t xml:space="preserve">Determine la cantidad de préstamos de cada libro.</w:t>
-      </w:r>
-      <w:r>
-        <w:rPr>
-          <w:rtl w:val="0"/>
-        </w:rPr>
+        <w:t xml:space="preserve">Muestre los nombres de los socios que piden libros de autores alemanes.</w:t>
       </w:r>
     </w:p>
     <w:p>
@@ -9272,8 +9441,102 @@
       </w:pPr>
       <w:r>
         <w:rPr>
-          <w:rtl w:val="0"/>
-        </w:rPr>
+          <w:rFonts w:ascii="Verdana" w:cs="Verdana" w:eastAsia="Verdana" w:hAnsi="Verdana"/>
+          <w:sz w:val="20"/>
+          <w:szCs w:val="20"/>
+          <w:rtl w:val="0"/>
+        </w:rPr>
+        <w:t xml:space="preserve">(((Autores </w:t>
+      </w:r>
+      <w:r>
+        <w:rPr>
+          <w:rFonts w:ascii="Verdana" w:cs="Verdana" w:eastAsia="Verdana" w:hAnsi="Verdana"/>
+          <w:b w:val="1"/>
+          <w:sz w:val="20"/>
+          <w:szCs w:val="20"/>
+          <w:rtl w:val="0"/>
+        </w:rPr>
+        <w:t xml:space="preserve">RESTRICCION </w:t>
+      </w:r>
+      <w:r>
+        <w:rPr>
+          <w:rFonts w:ascii="Verdana" w:cs="Verdana" w:eastAsia="Verdana" w:hAnsi="Verdana"/>
+          <w:sz w:val="20"/>
+          <w:szCs w:val="20"/>
+          <w:rtl w:val="0"/>
+        </w:rPr>
+        <w:t xml:space="preserve">Pais = ‘Alemania’) {CodAut}) </w:t>
+      </w:r>
+      <w:r>
+        <w:rPr>
+          <w:rFonts w:ascii="Verdana" w:cs="Verdana" w:eastAsia="Verdana" w:hAnsi="Verdana"/>
+          <w:b w:val="1"/>
+          <w:sz w:val="20"/>
+          <w:szCs w:val="20"/>
+          <w:rtl w:val="0"/>
+        </w:rPr>
+        <w:t xml:space="preserve">RENOMBRAR </w:t>
+      </w:r>
+      <w:r>
+        <w:rPr>
+          <w:rFonts w:ascii="Verdana" w:cs="Verdana" w:eastAsia="Verdana" w:hAnsi="Verdana"/>
+          <w:sz w:val="20"/>
+          <w:szCs w:val="20"/>
+          <w:rtl w:val="0"/>
+        </w:rPr>
+        <w:t xml:space="preserve">CodAut como Codigo) </w:t>
+      </w:r>
+      <w:r>
+        <w:rPr>
+          <w:rFonts w:ascii="Verdana" w:cs="Verdana" w:eastAsia="Verdana" w:hAnsi="Verdana"/>
+          <w:b w:val="1"/>
+          <w:sz w:val="20"/>
+          <w:szCs w:val="20"/>
+          <w:rtl w:val="0"/>
+        </w:rPr>
+        <w:t xml:space="preserve">REUNION </w:t>
+      </w:r>
+      <w:r>
+        <w:rPr>
+          <w:rFonts w:ascii="Verdana" w:cs="Verdana" w:eastAsia="Verdana" w:hAnsi="Verdana"/>
+          <w:sz w:val="20"/>
+          <w:szCs w:val="20"/>
+          <w:rtl w:val="0"/>
+        </w:rPr>
+        <w:t xml:space="preserve">AutorLibro</w:t>
+      </w:r>
+    </w:p>
+    <w:p>
+      <w:pPr>
+        <w:keepNext w:val="0"/>
+        <w:keepLines w:val="0"/>
+        <w:pageBreakBefore w:val="0"/>
+        <w:widowControl w:val="1"/>
+        <w:pBdr>
+          <w:top w:space="0" w:sz="0" w:val="nil"/>
+          <w:left w:space="0" w:sz="0" w:val="nil"/>
+          <w:bottom w:space="0" w:sz="0" w:val="nil"/>
+          <w:right w:space="0" w:sz="0" w:val="nil"/>
+          <w:between w:space="0" w:sz="0" w:val="nil"/>
+        </w:pBdr>
+        <w:shd w:fill="auto" w:val="clear"/>
+        <w:spacing w:after="0" w:before="0" w:line="480" w:lineRule="auto"/>
+        <w:ind w:right="0"/>
+        <w:jc w:val="left"/>
+        <w:rPr>
+          <w:rFonts w:ascii="Verdana" w:cs="Verdana" w:eastAsia="Verdana" w:hAnsi="Verdana"/>
+          <w:sz w:val="20"/>
+          <w:szCs w:val="20"/>
+        </w:rPr>
+      </w:pPr>
+      <w:r>
+        <w:rPr>
+          <w:rFonts w:ascii="Verdana" w:cs="Verdana" w:eastAsia="Verdana" w:hAnsi="Verdana"/>
+          <w:sz w:val="20"/>
+          <w:szCs w:val="20"/>
+          <w:rtl w:val="0"/>
+        </w:rPr>
+        <w:t xml:space="preserve">Orden de ejecucion: RESTRICCION - PROYECCION - RENOMBRAR</w:t>
       </w:r>
     </w:p>
     <w:p>
@@ -9326,7 +9589,7 @@
           <w:vertAlign w:val="baseline"/>
           <w:rtl w:val="0"/>
         </w:rPr>
-        <w:t xml:space="preserve">Muestre los nombres de los socios que piden libros de autores alemanes.</w:t>
+        <w:t xml:space="preserve">Cuantos socios piden libros que pertenezcan a autores con el mismo nombre que el socio.</w:t>
       </w:r>
     </w:p>
     <w:p>
@@ -9355,20 +9618,144 @@
       <w:r>
         <w:rPr>
           <w:rFonts w:ascii="Verdana" w:cs="Verdana" w:eastAsia="Verdana" w:hAnsi="Verdana"/>
-          <w:sz w:val="20"/>
-          <w:szCs w:val="20"/>
-          <w:rtl w:val="0"/>
-        </w:rPr>
-        <w:t xml:space="preserve">(((Autores </w:t>
-      </w:r>
-      <w:r>
-        <w:rPr>
-          <w:rFonts w:ascii="Verdana" w:cs="Verdana" w:eastAsia="Verdana" w:hAnsi="Verdana"/>
           <w:b w:val="1"/>
           <w:sz w:val="20"/>
           <w:szCs w:val="20"/>
           <w:rtl w:val="0"/>
         </w:rPr>
+        <w:t xml:space="preserve">EXTENDER </w:t>
+      </w:r>
+      <w:r>
+        <w:rPr>
+          <w:rFonts w:ascii="Verdana" w:cs="Verdana" w:eastAsia="Verdana" w:hAnsi="Verdana"/>
+          <w:sz w:val="20"/>
+          <w:szCs w:val="20"/>
+          <w:rtl w:val="0"/>
+        </w:rPr>
+        <w:t xml:space="preserve">((((((Autores </w:t>
+      </w:r>
+      <w:r>
+        <w:rPr>
+          <w:rFonts w:ascii="Verdana" w:cs="Verdana" w:eastAsia="Verdana" w:hAnsi="Verdana"/>
+          <w:b w:val="1"/>
+          <w:sz w:val="20"/>
+          <w:szCs w:val="20"/>
+          <w:rtl w:val="0"/>
+        </w:rPr>
+        <w:t xml:space="preserve">RENOMBRAR </w:t>
+      </w:r>
+      <w:r>
+        <w:rPr>
+          <w:rFonts w:ascii="Verdana" w:cs="Verdana" w:eastAsia="Verdana" w:hAnsi="Verdana"/>
+          <w:sz w:val="20"/>
+          <w:szCs w:val="20"/>
+          <w:rtl w:val="0"/>
+        </w:rPr>
+        <w:t xml:space="preserve">CodAut como Codigo) </w:t>
+      </w:r>
+      <w:r>
+        <w:rPr>
+          <w:rFonts w:ascii="Verdana" w:cs="Verdana" w:eastAsia="Verdana" w:hAnsi="Verdana"/>
+          <w:b w:val="1"/>
+          <w:sz w:val="20"/>
+          <w:szCs w:val="20"/>
+          <w:rtl w:val="0"/>
+        </w:rPr>
+        <w:t xml:space="preserve">REUNION </w:t>
+      </w:r>
+      <w:r>
+        <w:rPr>
+          <w:rFonts w:ascii="Verdana" w:cs="Verdana" w:eastAsia="Verdana" w:hAnsi="Verdana"/>
+          <w:sz w:val="20"/>
+          <w:szCs w:val="20"/>
+          <w:rtl w:val="0"/>
+        </w:rPr>
+        <w:t xml:space="preserve">AutorLibro) </w:t>
+      </w:r>
+      <w:r>
+        <w:rPr>
+          <w:rFonts w:ascii="Verdana" w:cs="Verdana" w:eastAsia="Verdana" w:hAnsi="Verdana"/>
+          <w:b w:val="1"/>
+          <w:sz w:val="20"/>
+          <w:szCs w:val="20"/>
+          <w:rtl w:val="0"/>
+        </w:rPr>
+        <w:t xml:space="preserve">REUNION </w:t>
+      </w:r>
+      <w:r>
+        <w:rPr>
+          <w:rFonts w:ascii="Verdana" w:cs="Verdana" w:eastAsia="Verdana" w:hAnsi="Verdana"/>
+          <w:sz w:val="20"/>
+          <w:szCs w:val="20"/>
+          <w:rtl w:val="0"/>
+        </w:rPr>
+        <w:t xml:space="preserve">Prestamos) </w:t>
+      </w:r>
+      <w:r>
+        <w:rPr>
+          <w:rFonts w:ascii="Verdana" w:cs="Verdana" w:eastAsia="Verdana" w:hAnsi="Verdana"/>
+          <w:b w:val="1"/>
+          <w:sz w:val="20"/>
+          <w:szCs w:val="20"/>
+          <w:rtl w:val="0"/>
+        </w:rPr>
+        <w:t xml:space="preserve">REUNION </w:t>
+      </w:r>
+      <w:r>
+        <w:rPr>
+          <w:rFonts w:ascii="Verdana" w:cs="Verdana" w:eastAsia="Verdana" w:hAnsi="Verdana"/>
+          <w:sz w:val="20"/>
+          <w:szCs w:val="20"/>
+          <w:rtl w:val="0"/>
+        </w:rPr>
+        <w:t xml:space="preserve">((Socios </w:t>
+      </w:r>
+      <w:r>
+        <w:rPr>
+          <w:rFonts w:ascii="Verdana" w:cs="Verdana" w:eastAsia="Verdana" w:hAnsi="Verdana"/>
+          <w:b w:val="1"/>
+          <w:sz w:val="20"/>
+          <w:szCs w:val="20"/>
+          <w:rtl w:val="0"/>
+        </w:rPr>
+        <w:t xml:space="preserve">RENOMBRAR </w:t>
+      </w:r>
+      <w:r>
+        <w:rPr>
+          <w:rFonts w:ascii="Verdana" w:cs="Verdana" w:eastAsia="Verdana" w:hAnsi="Verdana"/>
+          <w:sz w:val="20"/>
+          <w:szCs w:val="20"/>
+          <w:rtl w:val="0"/>
+        </w:rPr>
+        <w:t xml:space="preserve">CodSocio como Socio) </w:t>
+      </w:r>
+      <w:r>
+        <w:rPr>
+          <w:rFonts w:ascii="Verdana" w:cs="Verdana" w:eastAsia="Verdana" w:hAnsi="Verdana"/>
+          <w:b w:val="1"/>
+          <w:sz w:val="20"/>
+          <w:szCs w:val="20"/>
+          <w:rtl w:val="0"/>
+        </w:rPr>
+        <w:t xml:space="preserve">RENOMBRAR </w:t>
+      </w:r>
+      <w:r>
+        <w:rPr>
+          <w:rFonts w:ascii="Verdana" w:cs="Verdana" w:eastAsia="Verdana" w:hAnsi="Verdana"/>
+          <w:sz w:val="20"/>
+          <w:szCs w:val="20"/>
+          <w:rtl w:val="0"/>
+        </w:rPr>
+        <w:t xml:space="preserve">Nombre como NombreSocio)) </w:t>
+      </w:r>
+      <w:r>
+        <w:rPr>
+          <w:rFonts w:ascii="Verdana" w:cs="Verdana" w:eastAsia="Verdana" w:hAnsi="Verdana"/>
+          <w:b w:val="1"/>
+          <w:sz w:val="20"/>
+          <w:szCs w:val="20"/>
+          <w:rtl w:val="0"/>
+        </w:rPr>
         <w:t xml:space="preserve">RESTRICCION </w:t>
       </w:r>
       <w:r>
@@ -9378,45 +9765,7 @@
           <w:szCs w:val="20"/>
           <w:rtl w:val="0"/>
         </w:rPr>
-        <w:t xml:space="preserve">Pais = ‘Alemania’) {CodAut}) </w:t>
-      </w:r>
-      <w:r>
-        <w:rPr>
-          <w:rFonts w:ascii="Verdana" w:cs="Verdana" w:eastAsia="Verdana" w:hAnsi="Verdana"/>
-          <w:b w:val="1"/>
-          <w:sz w:val="20"/>
-          <w:szCs w:val="20"/>
-          <w:rtl w:val="0"/>
-        </w:rPr>
-        <w:t xml:space="preserve">RENOMBRAR </w:t>
-      </w:r>
-      <w:r>
-        <w:rPr>
-          <w:rFonts w:ascii="Verdana" w:cs="Verdana" w:eastAsia="Verdana" w:hAnsi="Verdana"/>
-          <w:sz w:val="20"/>
-          <w:szCs w:val="20"/>
-          <w:rtl w:val="0"/>
-        </w:rPr>
-        <w:t xml:space="preserve">CodAut como Codigo) </w:t>
-      </w:r>
-      <w:r>
-        <w:rPr>
-          <w:rFonts w:ascii="Verdana" w:cs="Verdana" w:eastAsia="Verdana" w:hAnsi="Verdana"/>
-          <w:b w:val="1"/>
-          <w:sz w:val="20"/>
-          <w:szCs w:val="20"/>
-          <w:rtl w:val="0"/>
-        </w:rPr>
-        <w:t xml:space="preserve">REUNION </w:t>
-      </w:r>
-      <w:r>
-        <w:rPr>
-          <w:rFonts w:ascii="Verdana" w:cs="Verdana" w:eastAsia="Verdana" w:hAnsi="Verdana"/>
-          <w:sz w:val="20"/>
-          <w:szCs w:val="20"/>
-          <w:rtl w:val="0"/>
-        </w:rPr>
-        <w:t xml:space="preserve">AutorLibro</w:t>
+        <w:t xml:space="preserve">Nombre = NombreSocio) {NombreSocio}) AGREGAR COUNT(NombreSocio) como CantidadSocios</w:t>
       </w:r>
     </w:p>
     <w:p>
@@ -9447,9 +9796,44 @@
           <w:rFonts w:ascii="Verdana" w:cs="Verdana" w:eastAsia="Verdana" w:hAnsi="Verdana"/>
           <w:sz w:val="20"/>
           <w:szCs w:val="20"/>
-          <w:rtl w:val="0"/>
-        </w:rPr>
-        <w:t xml:space="preserve">Orden de ejecucion: RESTRICCION - PROYECCION - RENOMBRAR</w:t>
+        </w:rPr>
+        <w:drawing>
+          <wp:inline distB="114300" distT="114300" distL="114300" distR="114300">
+            <wp:extent cx="1362075" cy="219075"/>
+            <wp:effectExtent b="0" l="0" r="0" t="0"/>
+            <wp:docPr id="176" name="image20.png"/>
+            <a:graphic>
+              <a:graphicData uri="http://schemas.openxmlformats.org/drawingml/2006/picture">
+                <pic:pic>
+                  <pic:nvPicPr>
+                    <pic:cNvPr id="0" name="image20.png"/>
+                    <pic:cNvPicPr preferRelativeResize="0"/>
+                  </pic:nvPicPr>
+                  <pic:blipFill>
+                    <a:blip r:embed="rId30"/>
+                    <a:srcRect b="0" l="0" r="0" t="0"/>
+                    <a:stretch>
+                      <a:fillRect/>
+                    </a:stretch>
+                  </pic:blipFill>
+                  <pic:spPr>
+                    <a:xfrm>
+                      <a:off x="0" y="0"/>
+                      <a:ext cx="1362075" cy="219075"/>
+                    </a:xfrm>
+                    <a:prstGeom prst="rect"/>
+                    <a:ln/>
+                  </pic:spPr>
+                </pic:pic>
+              </a:graphicData>
+            </a:graphic>
+          </wp:inline>
+        </w:drawing>
+      </w:r>
+      <w:r>
+        <w:rPr>
+          <w:rtl w:val="0"/>
+        </w:rPr>
       </w:r>
     </w:p>
     <w:p>
@@ -9482,7 +9866,7 @@
           <w:szCs w:val="20"/>
           <w:rtl w:val="0"/>
         </w:rPr>
-        <w:t xml:space="preserve">PREGUNTAR PROFE TEMA SUMARIZAR, SI HAY TUPLAS REPETIDAS QUE HAGO? SUMARIZO O LO HACE SOLO? </w:t>
+        <w:t xml:space="preserve">Orden de ejecucion: RENOMBRAR - RENOMBRAR - REUNION - RENOMBRAR - REUNION - REUNION - RESTRICCION - PROYECCION - EXTENDER</w:t>
       </w:r>
     </w:p>
     <w:p>
@@ -9535,7 +9919,7 @@
           <w:vertAlign w:val="baseline"/>
           <w:rtl w:val="0"/>
         </w:rPr>
-        <w:t xml:space="preserve">Cuantos socios piden libros que pertenezcan a autores con el mismo nombre que el socio.</w:t>
+        <w:t xml:space="preserve">¿Cuál es el número de ejemplar más prestado de cada libro?</w:t>
       </w:r>
     </w:p>
     <w:p>
@@ -9563,61 +9947,88 @@
       </w:pPr>
       <w:r>
         <w:rPr>
-          <w:rtl w:val="0"/>
-        </w:rPr>
-      </w:r>
-    </w:p>
-    <w:p>
-      <w:pPr>
-        <w:keepNext w:val="0"/>
-        <w:keepLines w:val="0"/>
-        <w:pageBreakBefore w:val="0"/>
-        <w:widowControl w:val="1"/>
-        <w:numPr>
-          <w:ilvl w:val="0"/>
-          <w:numId w:val="1"/>
-        </w:numPr>
-        <w:pBdr>
-          <w:top w:space="0" w:sz="0" w:val="nil"/>
-          <w:left w:space="0" w:sz="0" w:val="nil"/>
-          <w:bottom w:space="0" w:sz="0" w:val="nil"/>
-          <w:right w:space="0" w:sz="0" w:val="nil"/>
-          <w:between w:space="0" w:sz="0" w:val="nil"/>
-        </w:pBdr>
-        <w:shd w:fill="auto" w:val="clear"/>
-        <w:spacing w:after="0" w:before="0" w:line="480" w:lineRule="auto"/>
-        <w:ind w:left="714" w:right="0" w:hanging="357"/>
-        <w:jc w:val="left"/>
-        <w:rPr>
-          <w:rFonts w:ascii="Verdana" w:cs="Verdana" w:eastAsia="Verdana" w:hAnsi="Verdana"/>
-          <w:b w:val="0"/>
-          <w:i w:val="0"/>
-          <w:smallCaps w:val="0"/>
-          <w:strike w:val="0"/>
-          <w:color w:val="000000"/>
-          <w:sz w:val="20"/>
-          <w:szCs w:val="20"/>
-          <w:u w:val="none"/>
-          <w:shd w:fill="auto" w:val="clear"/>
-          <w:vertAlign w:val="baseline"/>
-        </w:rPr>
-      </w:pPr>
-      <w:r>
-        <w:rPr>
-          <w:rFonts w:ascii="Verdana" w:cs="Verdana" w:eastAsia="Verdana" w:hAnsi="Verdana"/>
-          <w:b w:val="0"/>
-          <w:i w:val="0"/>
-          <w:smallCaps w:val="0"/>
-          <w:strike w:val="0"/>
-          <w:color w:val="000000"/>
-          <w:sz w:val="20"/>
-          <w:szCs w:val="20"/>
-          <w:u w:val="none"/>
-          <w:shd w:fill="auto" w:val="clear"/>
-          <w:vertAlign w:val="baseline"/>
-          <w:rtl w:val="0"/>
-        </w:rPr>
-        <w:t xml:space="preserve">¿Cuál es el número de ejemplar más prestado de cada libro?</w:t>
+          <w:rFonts w:ascii="Verdana" w:cs="Verdana" w:eastAsia="Verdana" w:hAnsi="Verdana"/>
+          <w:sz w:val="20"/>
+          <w:szCs w:val="20"/>
+          <w:rtl w:val="0"/>
+        </w:rPr>
+        <w:t xml:space="preserve">(</w:t>
+      </w:r>
+      <w:r>
+        <w:rPr>
+          <w:rFonts w:ascii="Verdana" w:cs="Verdana" w:eastAsia="Verdana" w:hAnsi="Verdana"/>
+          <w:b w:val="1"/>
+          <w:sz w:val="20"/>
+          <w:szCs w:val="20"/>
+          <w:rtl w:val="0"/>
+        </w:rPr>
+        <w:t xml:space="preserve">EXTENDER </w:t>
+      </w:r>
+      <w:r>
+        <w:rPr>
+          <w:rFonts w:ascii="Verdana" w:cs="Verdana" w:eastAsia="Verdana" w:hAnsi="Verdana"/>
+          <w:sz w:val="20"/>
+          <w:szCs w:val="20"/>
+          <w:rtl w:val="0"/>
+        </w:rPr>
+        <w:t xml:space="preserve">(</w:t>
+      </w:r>
+      <w:r>
+        <w:rPr>
+          <w:rFonts w:ascii="Verdana" w:cs="Verdana" w:eastAsia="Verdana" w:hAnsi="Verdana"/>
+          <w:b w:val="1"/>
+          <w:sz w:val="20"/>
+          <w:szCs w:val="20"/>
+          <w:rtl w:val="0"/>
+        </w:rPr>
+        <w:t xml:space="preserve">SUMARIZAR </w:t>
+      </w:r>
+      <w:r>
+        <w:rPr>
+          <w:rFonts w:ascii="Verdana" w:cs="Verdana" w:eastAsia="Verdana" w:hAnsi="Verdana"/>
+          <w:sz w:val="20"/>
+          <w:szCs w:val="20"/>
+          <w:rtl w:val="0"/>
+        </w:rPr>
+        <w:t xml:space="preserve">Prestamos por {ISBN, Ejemplar} AGREGAR COUNT(ISBN, Ejemplar) COMO cantPrestamos) AGREGAR MAX(cantPrestamos) COMO cantPrestamos) </w:t>
+      </w:r>
+      <w:r>
+        <w:rPr>
+          <w:rFonts w:ascii="Verdana" w:cs="Verdana" w:eastAsia="Verdana" w:hAnsi="Verdana"/>
+          <w:b w:val="1"/>
+          <w:sz w:val="20"/>
+          <w:szCs w:val="20"/>
+          <w:rtl w:val="0"/>
+        </w:rPr>
+        <w:t xml:space="preserve">REUNION </w:t>
+      </w:r>
+      <w:r>
+        <w:rPr>
+          <w:rFonts w:ascii="Verdana" w:cs="Verdana" w:eastAsia="Verdana" w:hAnsi="Verdana"/>
+          <w:sz w:val="20"/>
+          <w:szCs w:val="20"/>
+          <w:rtl w:val="0"/>
+        </w:rPr>
+        <w:t xml:space="preserve">(</w:t>
+      </w:r>
+      <w:r>
+        <w:rPr>
+          <w:rFonts w:ascii="Verdana" w:cs="Verdana" w:eastAsia="Verdana" w:hAnsi="Verdana"/>
+          <w:b w:val="1"/>
+          <w:sz w:val="20"/>
+          <w:szCs w:val="20"/>
+          <w:rtl w:val="0"/>
+        </w:rPr>
+        <w:t xml:space="preserve">SUMARIZAR </w:t>
+      </w:r>
+      <w:r>
+        <w:rPr>
+          <w:rFonts w:ascii="Verdana" w:cs="Verdana" w:eastAsia="Verdana" w:hAnsi="Verdana"/>
+          <w:sz w:val="20"/>
+          <w:szCs w:val="20"/>
+          <w:rtl w:val="0"/>
+        </w:rPr>
+        <w:t xml:space="preserve">Prestamos por {ISBN, Ejemplar} AGREGAR COUNT(ISBN, Ejemplar) COMO cantPrestamos) {ISBN, Ejemplar}</w:t>
       </w:r>
     </w:p>
     <w:p>
@@ -9650,83 +10061,7 @@
           <w:szCs w:val="20"/>
           <w:rtl w:val="0"/>
         </w:rPr>
-        <w:t xml:space="preserve">(</w:t>
-      </w:r>
-      <w:r>
-        <w:rPr>
-          <w:rFonts w:ascii="Verdana" w:cs="Verdana" w:eastAsia="Verdana" w:hAnsi="Verdana"/>
-          <w:b w:val="1"/>
-          <w:sz w:val="20"/>
-          <w:szCs w:val="20"/>
-          <w:rtl w:val="0"/>
-        </w:rPr>
-        <w:t xml:space="preserve">EXTENDER </w:t>
-      </w:r>
-      <w:r>
-        <w:rPr>
-          <w:rFonts w:ascii="Verdana" w:cs="Verdana" w:eastAsia="Verdana" w:hAnsi="Verdana"/>
-          <w:sz w:val="20"/>
-          <w:szCs w:val="20"/>
-          <w:rtl w:val="0"/>
-        </w:rPr>
-        <w:t xml:space="preserve">(</w:t>
-      </w:r>
-      <w:r>
-        <w:rPr>
-          <w:rFonts w:ascii="Verdana" w:cs="Verdana" w:eastAsia="Verdana" w:hAnsi="Verdana"/>
-          <w:b w:val="1"/>
-          <w:sz w:val="20"/>
-          <w:szCs w:val="20"/>
-          <w:rtl w:val="0"/>
-        </w:rPr>
-        <w:t xml:space="preserve">SUMARIZAR </w:t>
-      </w:r>
-      <w:r>
-        <w:rPr>
-          <w:rFonts w:ascii="Verdana" w:cs="Verdana" w:eastAsia="Verdana" w:hAnsi="Verdana"/>
-          <w:sz w:val="20"/>
-          <w:szCs w:val="20"/>
-          <w:rtl w:val="0"/>
-        </w:rPr>
-        <w:t xml:space="preserve">Prestamos por {ISBN, Ejemplar} AGREGAR COUNT(ISBN, Ejemplar) COMO cantPrestamos) AGREGAR MAX(cantPrestamos) COMO cantPrestamos) </w:t>
-      </w:r>
-      <w:r>
-        <w:rPr>
-          <w:rFonts w:ascii="Verdana" w:cs="Verdana" w:eastAsia="Verdana" w:hAnsi="Verdana"/>
-          <w:b w:val="1"/>
-          <w:sz w:val="20"/>
-          <w:szCs w:val="20"/>
-          <w:rtl w:val="0"/>
-        </w:rPr>
-        <w:t xml:space="preserve">REUNION </w:t>
-      </w:r>
-      <w:r>
-        <w:rPr>
-          <w:rFonts w:ascii="Verdana" w:cs="Verdana" w:eastAsia="Verdana" w:hAnsi="Verdana"/>
-          <w:sz w:val="20"/>
-          <w:szCs w:val="20"/>
-          <w:rtl w:val="0"/>
-        </w:rPr>
-        <w:t xml:space="preserve">(</w:t>
-      </w:r>
-      <w:r>
-        <w:rPr>
-          <w:rFonts w:ascii="Verdana" w:cs="Verdana" w:eastAsia="Verdana" w:hAnsi="Verdana"/>
-          <w:b w:val="1"/>
-          <w:sz w:val="20"/>
-          <w:szCs w:val="20"/>
-          <w:rtl w:val="0"/>
-        </w:rPr>
-        <w:t xml:space="preserve">SUMARIZAR </w:t>
-      </w:r>
-      <w:r>
-        <w:rPr>
-          <w:rFonts w:ascii="Verdana" w:cs="Verdana" w:eastAsia="Verdana" w:hAnsi="Verdana"/>
-          <w:sz w:val="20"/>
-          <w:szCs w:val="20"/>
-          <w:rtl w:val="0"/>
-        </w:rPr>
-        <w:t xml:space="preserve">Prestamos por {ISBN, Ejemplar} AGREGAR COUNT(ISBN, Ejemplar) COMO cantPrestamos) {ISBN, Ejemplar}</w:t>
+        <w:t xml:space="preserve">Orden de ejecucion: SUMARIZAR - EXTENDER - SUMARIZAR - REUNION - PROYECCION</w:t>
       </w:r>
     </w:p>
     <w:p>
@@ -9757,54 +10092,21 @@
           <w:rFonts w:ascii="Verdana" w:cs="Verdana" w:eastAsia="Verdana" w:hAnsi="Verdana"/>
           <w:sz w:val="20"/>
           <w:szCs w:val="20"/>
-          <w:rtl w:val="0"/>
-        </w:rPr>
-        <w:t xml:space="preserve">Orden de ejecucion: SUMARIZAR - EXTENDER - SUMARIZAR - REUNION - PROYECCION</w:t>
-      </w:r>
-    </w:p>
-    <w:p>
-      <w:pPr>
-        <w:keepNext w:val="0"/>
-        <w:keepLines w:val="0"/>
-        <w:pageBreakBefore w:val="0"/>
-        <w:widowControl w:val="1"/>
-        <w:pBdr>
-          <w:top w:space="0" w:sz="0" w:val="nil"/>
-          <w:left w:space="0" w:sz="0" w:val="nil"/>
-          <w:bottom w:space="0" w:sz="0" w:val="nil"/>
-          <w:right w:space="0" w:sz="0" w:val="nil"/>
-          <w:between w:space="0" w:sz="0" w:val="nil"/>
-        </w:pBdr>
-        <w:shd w:fill="auto" w:val="clear"/>
-        <w:spacing w:after="0" w:before="0" w:line="480" w:lineRule="auto"/>
-        <w:ind w:right="0"/>
-        <w:jc w:val="left"/>
-        <w:rPr>
-          <w:rFonts w:ascii="Verdana" w:cs="Verdana" w:eastAsia="Verdana" w:hAnsi="Verdana"/>
-          <w:sz w:val="20"/>
-          <w:szCs w:val="20"/>
-        </w:rPr>
-      </w:pPr>
-      <w:r>
-        <w:rPr>
-          <w:rFonts w:ascii="Verdana" w:cs="Verdana" w:eastAsia="Verdana" w:hAnsi="Verdana"/>
-          <w:sz w:val="20"/>
-          <w:szCs w:val="20"/>
         </w:rPr>
         <w:drawing>
           <wp:inline distB="114300" distT="114300" distL="114300" distR="114300">
             <wp:extent cx="2638425" cy="228600"/>
             <wp:effectExtent b="0" l="0" r="0" t="0"/>
-            <wp:docPr id="173" name="image9.png"/>
+            <wp:docPr id="166" name="image3.png"/>
             <a:graphic>
               <a:graphicData uri="http://schemas.openxmlformats.org/drawingml/2006/picture">
                 <pic:pic>
                   <pic:nvPicPr>
-                    <pic:cNvPr id="0" name="image9.png"/>
+                    <pic:cNvPr id="0" name="image3.png"/>
                     <pic:cNvPicPr preferRelativeResize="0"/>
                   </pic:nvPicPr>
                   <pic:blipFill>
-                    <a:blip r:embed="rId29"/>
+                    <a:blip r:embed="rId31"/>
                     <a:srcRect b="0" l="0" r="0" t="0"/>
                     <a:stretch>
                       <a:fillRect/>
@@ -10936,7 +11238,7 @@
 
 <file path=customXML/item1.xml><?xml version="1.0" encoding="utf-8"?>
 <go:gDocsCustomXmlDataStorage xmlns:go="http://customooxmlschemas.google.com/" xmlns:r="http://schemas.openxmlformats.org/officeDocument/2006/relationships">
-  <go:docsCustomData xmlns:go="http://customooxmlschemas.google.com/" roundtripDataSignature="AMtx7mgGCGpRbgrDHkJovF657kI+u3Ccxg==">AMUW2mWI1zP4Kq3LN3+E/jH2dF6vVnaQRNBQtmU/TeCx5+X9gie11b5QSvU04woF5WpaCCL+rsEaBcw6SvaJDSgbKry5tbeWwWQqp19C8ORyvZQlgnUOpK8=</go:docsCustomData>
+  <go:docsCustomData xmlns:go="http://customooxmlschemas.google.com/" roundtripDataSignature="AMtx7mgGCGpRbgrDHkJovF657kI+u3Ccxg==">AMUW2mUoYYgCErkwaHYh9FX5DotPaBb/bbqg29lLpTvMEslDUkqlL+Nh13+tzqyOGfHnl0cx7mGZWKnhMlkibNAJqzUcD7s7yh41IFzHXwGGvB0MRcL0Pdc=</go:docsCustomData>
 </go:gDocsCustomXmlDataStorage>
 </file>
 

</xml_diff>